<commit_message>
Rephrase headphones in pc-components
</commit_message>
<xml_diff>
--- a/images/electronics/pc_components/hard/hards.docx
+++ b/images/electronics/pc_components/hard/hards.docx
@@ -1,6 +1,6 @@
 
 <file path=word/document.xml><?xml version="1.0" encoding="utf-8"?>
-<w:document xmlns:ve="http://schemas.openxmlformats.org/markup-compatibility/2006" xmlns:o="urn:schemas-microsoft-com:office:office" xmlns:r="http://schemas.openxmlformats.org/officeDocument/2006/relationships" xmlns:m="http://schemas.openxmlformats.org/officeDocument/2006/math" xmlns:v="urn:schemas-microsoft-com:vml" xmlns:wp="http://schemas.openxmlformats.org/drawingml/2006/wordprocessingDrawing" xmlns:w10="urn:schemas-microsoft-com:office:word" xmlns:w="http://schemas.openxmlformats.org/wordprocessingml/2006/main" xmlns:wne="http://schemas.microsoft.com/office/word/2006/wordml">
+<w:document xmlns:wpc="http://schemas.microsoft.com/office/word/2010/wordprocessingCanvas" xmlns:cx="http://schemas.microsoft.com/office/drawing/2014/chartex" xmlns:mc="http://schemas.openxmlformats.org/markup-compatibility/2006" xmlns:o="urn:schemas-microsoft-com:office:office" xmlns:r="http://schemas.openxmlformats.org/officeDocument/2006/relationships" xmlns:m="http://schemas.openxmlformats.org/officeDocument/2006/math" xmlns:v="urn:schemas-microsoft-com:vml" xmlns:wp14="http://schemas.microsoft.com/office/word/2010/wordprocessingDrawing" xmlns:wp="http://schemas.openxmlformats.org/drawingml/2006/wordprocessingDrawing" xmlns:w10="urn:schemas-microsoft-com:office:word" xmlns:w="http://schemas.openxmlformats.org/wordprocessingml/2006/main" xmlns:w14="http://schemas.microsoft.com/office/word/2010/wordml" xmlns:w15="http://schemas.microsoft.com/office/word/2012/wordml" xmlns:w16se="http://schemas.microsoft.com/office/word/2015/wordml/symex" xmlns:wpg="http://schemas.microsoft.com/office/word/2010/wordprocessingGroup" xmlns:wpi="http://schemas.microsoft.com/office/word/2010/wordprocessingInk" xmlns:wne="http://schemas.microsoft.com/office/word/2006/wordml" xmlns:wps="http://schemas.microsoft.com/office/word/2010/wordprocessingShape" mc:Ignorable="w14 w15 w16se wp14">
   <w:body>
     <w:tbl>
       <w:tblPr>
@@ -15,7 +15,7 @@
           <w:insideH w:val="single" w:sz="12" w:space="0" w:color="auto"/>
           <w:insideV w:val="single" w:sz="12" w:space="0" w:color="auto"/>
         </w:tblBorders>
-        <w:tblLook w:val="04A0"/>
+        <w:tblLook w:val="04A0" w:firstRow="1" w:lastRow="0" w:firstColumn="1" w:lastColumn="0" w:noHBand="0" w:noVBand="1"/>
       </w:tblPr>
       <w:tblGrid>
         <w:gridCol w:w="671"/>
@@ -67,7 +67,7 @@
                 <w:sz w:val="26"/>
                 <w:szCs w:val="26"/>
               </w:rPr>
-              <w:t xml:space="preserve">Samsung 980 1 TB </w:t>
+              <w:t xml:space="preserve">Samsung 980 1TB </w:t>
             </w:r>
             <w:proofErr w:type="spellStart"/>
             <w:r>
@@ -85,7 +85,7 @@
                 <w:sz w:val="26"/>
                 <w:szCs w:val="26"/>
               </w:rPr>
-              <w:t xml:space="preserve"> 3.0 (up to 3.500 MB/s) </w:t>
+              <w:t xml:space="preserve"> 3.0 </w:t>
             </w:r>
             <w:proofErr w:type="spellStart"/>
             <w:r>
@@ -103,7 +103,7 @@
                 <w:sz w:val="26"/>
                 <w:szCs w:val="26"/>
               </w:rPr>
-              <w:t xml:space="preserve"> M.2 Internal Solid State Drive (SSD) (MZ-V8V1T0BW)</w:t>
+              <w:t xml:space="preserve"> M.2 Internal Solid State Drive (SSD) (MZ-V8V1T0BW) – Speeds up to 3,500 MB/s</w:t>
             </w:r>
           </w:p>
         </w:tc>
@@ -343,7 +343,7 @@
                 <w:sz w:val="26"/>
                 <w:szCs w:val="26"/>
               </w:rPr>
-              <w:t>NVMePCIe</w:t>
+              <w:t>NVMe</w:t>
             </w:r>
             <w:proofErr w:type="spellEnd"/>
             <w:r>
@@ -352,7 +352,7 @@
                 <w:sz w:val="26"/>
                 <w:szCs w:val="26"/>
               </w:rPr>
-              <w:t xml:space="preserve"> 3.0 SSD for gaming and demanding </w:t>
+              <w:t xml:space="preserve"> </w:t>
             </w:r>
             <w:proofErr w:type="spellStart"/>
             <w:r>
@@ -361,7 +361,7 @@
                 <w:sz w:val="26"/>
                 <w:szCs w:val="26"/>
               </w:rPr>
-              <w:t>applications.Data</w:t>
+              <w:t>PCIe</w:t>
             </w:r>
             <w:proofErr w:type="spellEnd"/>
             <w:r>
@@ -370,26 +370,69 @@
                 <w:sz w:val="26"/>
                 <w:szCs w:val="26"/>
               </w:rPr>
-              <w:t xml:space="preserve"> Transfer Rate</w:t>
-            </w:r>
-            <w:proofErr w:type="gramStart"/>
-            <w:r>
-              <w:rPr>
-                <w:rFonts w:ascii="Leelawadee" w:hAnsi="Leelawadee" w:cs="Leelawadee"/>
-                <w:sz w:val="26"/>
-                <w:szCs w:val="26"/>
-              </w:rPr>
-              <w:t>:3500</w:t>
-            </w:r>
-            <w:proofErr w:type="gramEnd"/>
-            <w:r>
-              <w:rPr>
-                <w:rFonts w:ascii="Leelawadee" w:hAnsi="Leelawadee" w:cs="Leelawadee"/>
-                <w:sz w:val="26"/>
-                <w:szCs w:val="26"/>
-              </w:rPr>
-              <w:t xml:space="preserve"> Mbps</w:t>
-            </w:r>
+              <w:t xml:space="preserve"> 3.0 SSD designed for gaming and demanding applications with a data transfer rate of 3,500 Mbps.</w:t>
+            </w:r>
+          </w:p>
+          <w:p>
+            <w:pPr>
+              <w:rPr>
+                <w:rFonts w:ascii="Leelawadee" w:hAnsi="Leelawadee" w:cs="Leelawadee"/>
+                <w:sz w:val="26"/>
+                <w:szCs w:val="26"/>
+              </w:rPr>
+            </w:pPr>
+            <w:r>
+              <w:rPr>
+                <w:rFonts w:ascii="Leelawadee" w:hAnsi="Leelawadee" w:cs="Leelawadee"/>
+                <w:sz w:val="26"/>
+                <w:szCs w:val="26"/>
+              </w:rPr>
+              <w:t>Plug into full power: Over 6.2 times faster than SATA SSDs, with read/write speeds of up to 3,500/3,000 MB/s (for the 250 GB variant).</w:t>
+            </w:r>
+          </w:p>
+          <w:p>
+            <w:pPr>
+              <w:rPr>
+                <w:rFonts w:ascii="Leelawadee" w:hAnsi="Leelawadee" w:cs="Leelawadee"/>
+                <w:sz w:val="26"/>
+                <w:szCs w:val="26"/>
+              </w:rPr>
+            </w:pPr>
+            <w:r>
+              <w:rPr>
+                <w:rFonts w:ascii="Leelawadee" w:hAnsi="Leelawadee" w:cs="Leelawadee"/>
+                <w:sz w:val="26"/>
+                <w:szCs w:val="26"/>
+              </w:rPr>
+              <w:t>High reliability is ensured with a heat spreader and dynamic thermal guard technology, protecting against overheating and supporting up to 600 TBW (Terabytes Written), backed by a limited 5-year warranty.</w:t>
+            </w:r>
+          </w:p>
+          <w:p>
+            <w:pPr>
+              <w:rPr>
+                <w:rFonts w:ascii="Leelawadee" w:hAnsi="Leelawadee" w:cs="Leelawadee"/>
+                <w:sz w:val="26"/>
+                <w:szCs w:val="26"/>
+              </w:rPr>
+            </w:pPr>
+            <w:r>
+              <w:rPr>
+                <w:rFonts w:ascii="Leelawadee" w:hAnsi="Leelawadee" w:cs="Leelawadee"/>
+                <w:sz w:val="26"/>
+                <w:szCs w:val="26"/>
+              </w:rPr>
+              <w:t xml:space="preserve">Offers storage capacity of up to 250 GB in a compact M.2 form factor (2280), ideal for high-performance PCs and </w:t>
+            </w:r>
+            <w:proofErr w:type="spellStart"/>
+            <w:r>
+              <w:rPr>
+                <w:rFonts w:ascii="Leelawadee" w:hAnsi="Leelawadee" w:cs="Leelawadee"/>
+                <w:sz w:val="26"/>
+                <w:szCs w:val="26"/>
+              </w:rPr>
+              <w:t>ultrabooks</w:t>
+            </w:r>
+            <w:proofErr w:type="spellEnd"/>
             <w:r>
               <w:rPr>
                 <w:rFonts w:ascii="Leelawadee" w:hAnsi="Leelawadee" w:cs="Leelawadee"/>
@@ -413,156 +456,41 @@
                 <w:sz w:val="26"/>
                 <w:szCs w:val="26"/>
               </w:rPr>
-              <w:t>Plug full power: More than 6.2 times faster than SATA SSDs with read/write speeds up to 3500/3000 MB/s (250 GB variant).</w:t>
-            </w:r>
-          </w:p>
-          <w:p>
-            <w:pPr>
-              <w:rPr>
-                <w:rFonts w:ascii="Leelawadee" w:hAnsi="Leelawadee" w:cs="Leelawadee"/>
-                <w:sz w:val="26"/>
-                <w:szCs w:val="26"/>
-              </w:rPr>
-            </w:pPr>
-            <w:r>
-              <w:rPr>
-                <w:rFonts w:ascii="Leelawadee" w:hAnsi="Leelawadee" w:cs="Leelawadee"/>
-                <w:sz w:val="26"/>
-                <w:szCs w:val="26"/>
-              </w:rPr>
-              <w:t xml:space="preserve">High re thanks to heat spreader and dynamic thermal guard technology for protection against overheating as well as up to 600 TBW (Terabytes </w:t>
-            </w:r>
-            <w:proofErr w:type="spellStart"/>
-            <w:r>
-              <w:rPr>
-                <w:rFonts w:ascii="Leelawadee" w:hAnsi="Leelawadee" w:cs="Leelawadee"/>
-                <w:sz w:val="26"/>
-                <w:szCs w:val="26"/>
-              </w:rPr>
-              <w:t>Writen</w:t>
-            </w:r>
-            <w:proofErr w:type="spellEnd"/>
-            <w:r>
-              <w:rPr>
-                <w:rFonts w:ascii="Leelawadee" w:hAnsi="Leelawadee" w:cs="Leelawadee"/>
-                <w:sz w:val="26"/>
-                <w:szCs w:val="26"/>
-              </w:rPr>
-              <w:t>) and a limited 5-year manufacturer's .</w:t>
-            </w:r>
-          </w:p>
-          <w:p>
-            <w:pPr>
-              <w:rPr>
-                <w:rFonts w:ascii="Leelawadee" w:hAnsi="Leelawadee" w:cs="Leelawadee"/>
-                <w:sz w:val="26"/>
-                <w:szCs w:val="26"/>
-              </w:rPr>
-            </w:pPr>
-            <w:r>
-              <w:rPr>
-                <w:rFonts w:ascii="Leelawadee" w:hAnsi="Leelawadee" w:cs="Leelawadee"/>
-                <w:sz w:val="26"/>
-                <w:szCs w:val="26"/>
-              </w:rPr>
-              <w:t xml:space="preserve">Storage capacity of up to 250 GB in compact M.2 form factor (2280), suitable for high-performance PCs and </w:t>
-            </w:r>
-            <w:proofErr w:type="spellStart"/>
-            <w:r>
-              <w:rPr>
-                <w:rFonts w:ascii="Leelawadee" w:hAnsi="Leelawadee" w:cs="Leelawadee"/>
-                <w:sz w:val="26"/>
-                <w:szCs w:val="26"/>
-              </w:rPr>
-              <w:t>ultrabooks</w:t>
-            </w:r>
-            <w:proofErr w:type="spellEnd"/>
-            <w:r>
-              <w:rPr>
-                <w:rFonts w:ascii="Leelawadee" w:hAnsi="Leelawadee" w:cs="Leelawadee"/>
-                <w:sz w:val="26"/>
-                <w:szCs w:val="26"/>
-              </w:rPr>
-              <w:t>.</w:t>
-            </w:r>
-          </w:p>
-          <w:p>
-            <w:pPr>
-              <w:rPr>
-                <w:rFonts w:ascii="Leelawadee" w:hAnsi="Leelawadee" w:cs="Leelawadee"/>
-                <w:sz w:val="26"/>
-                <w:szCs w:val="26"/>
-              </w:rPr>
-            </w:pPr>
-            <w:r>
-              <w:rPr>
-                <w:rFonts w:ascii="Leelawadee" w:hAnsi="Leelawadee" w:cs="Leelawadee"/>
-                <w:sz w:val="26"/>
-                <w:szCs w:val="26"/>
-              </w:rPr>
-              <w:t xml:space="preserve">The Samsung Magician software </w:t>
-            </w:r>
-            <w:proofErr w:type="spellStart"/>
-            <w:r>
-              <w:rPr>
-                <w:rFonts w:ascii="Leelawadee" w:hAnsi="Leelawadee" w:cs="Leelawadee"/>
-                <w:sz w:val="26"/>
-                <w:szCs w:val="26"/>
-              </w:rPr>
-              <w:t>optimises</w:t>
-            </w:r>
-            <w:proofErr w:type="spellEnd"/>
-            <w:r>
-              <w:rPr>
-                <w:rFonts w:ascii="Leelawadee" w:hAnsi="Leelawadee" w:cs="Leelawadee"/>
-                <w:sz w:val="26"/>
-                <w:szCs w:val="26"/>
-              </w:rPr>
-              <w:t xml:space="preserve"> performance for you and keeps the drive up to date with updates.</w:t>
-            </w:r>
-          </w:p>
-          <w:p>
-            <w:pPr>
-              <w:rPr>
-                <w:rFonts w:ascii="Leelawadee" w:hAnsi="Leelawadee" w:cs="Leelawadee"/>
-                <w:sz w:val="26"/>
-                <w:szCs w:val="26"/>
-              </w:rPr>
-            </w:pPr>
-            <w:r>
-              <w:rPr>
-                <w:rFonts w:ascii="Leelawadee" w:hAnsi="Leelawadee" w:cs="Leelawadee"/>
-                <w:sz w:val="26"/>
-                <w:szCs w:val="26"/>
-              </w:rPr>
-              <w:t>Allowable Voltage:3.3 V ± 5 %</w:t>
-            </w:r>
-          </w:p>
-          <w:p>
-            <w:pPr>
-              <w:rPr>
-                <w:rFonts w:ascii="Leelawadee" w:hAnsi="Leelawadee" w:cs="Leelawadee"/>
-                <w:sz w:val="26"/>
-                <w:szCs w:val="26"/>
-              </w:rPr>
-            </w:pPr>
-            <w:proofErr w:type="gramStart"/>
-            <w:r>
-              <w:rPr>
-                <w:rFonts w:ascii="Leelawadee" w:hAnsi="Leelawadee" w:cs="Leelawadee"/>
-                <w:sz w:val="26"/>
-                <w:szCs w:val="26"/>
-              </w:rPr>
-              <w:t>this</w:t>
-            </w:r>
-            <w:proofErr w:type="gramEnd"/>
-            <w:r>
-              <w:rPr>
-                <w:rFonts w:ascii="Leelawadee" w:hAnsi="Leelawadee" w:cs="Leelawadee"/>
-                <w:sz w:val="26"/>
-                <w:szCs w:val="26"/>
-              </w:rPr>
-              <w:t xml:space="preserve"> product is compatible with the PS5.</w:t>
+              <w:t>Samsung Magician software optimizes performance and keeps the drive updated.</w:t>
+            </w:r>
+          </w:p>
+          <w:p>
+            <w:pPr>
+              <w:rPr>
+                <w:rFonts w:ascii="Leelawadee" w:hAnsi="Leelawadee" w:cs="Leelawadee"/>
+                <w:sz w:val="26"/>
+                <w:szCs w:val="26"/>
+              </w:rPr>
+            </w:pPr>
+            <w:r>
+              <w:rPr>
+                <w:rFonts w:ascii="Leelawadee" w:hAnsi="Leelawadee" w:cs="Leelawadee"/>
+                <w:sz w:val="26"/>
+                <w:szCs w:val="26"/>
+              </w:rPr>
+              <w:t>Allowable Voltage: 3.3 V ± 5%.</w:t>
+            </w:r>
+          </w:p>
+          <w:p>
+            <w:pPr>
+              <w:rPr>
+                <w:rFonts w:ascii="Leelawadee" w:hAnsi="Leelawadee" w:cs="Leelawadee"/>
+                <w:sz w:val="26"/>
+                <w:szCs w:val="26"/>
+              </w:rPr>
+            </w:pPr>
+            <w:r>
+              <w:rPr>
+                <w:rFonts w:ascii="Leelawadee" w:hAnsi="Leelawadee" w:cs="Leelawadee"/>
+                <w:sz w:val="26"/>
+                <w:szCs w:val="26"/>
+              </w:rPr>
+              <w:t>This product is compatible with the PS5.</w:t>
             </w:r>
           </w:p>
         </w:tc>
@@ -880,75 +808,75 @@
                 <w:sz w:val="26"/>
                 <w:szCs w:val="26"/>
               </w:rPr>
-              <w:t xml:space="preserve"> M3 1TB External Hard Drive is a rugged military grade shock resistant device that meets US military’s drop test standards.</w:t>
-            </w:r>
-          </w:p>
-          <w:p>
-            <w:pPr>
-              <w:rPr>
-                <w:rFonts w:ascii="Leelawadee" w:hAnsi="Leelawadee" w:cs="Leelawadee"/>
-                <w:sz w:val="26"/>
-                <w:szCs w:val="26"/>
-              </w:rPr>
-            </w:pPr>
-            <w:r>
-              <w:rPr>
-                <w:rFonts w:ascii="Leelawadee" w:hAnsi="Leelawadee" w:cs="Leelawadee"/>
-                <w:sz w:val="26"/>
-                <w:szCs w:val="26"/>
-              </w:rPr>
-              <w:t>It is protected by a state of the art 3 stage shock protection system that can survive even in the harshest environments.</w:t>
-            </w:r>
-          </w:p>
-          <w:p>
-            <w:pPr>
-              <w:rPr>
-                <w:rFonts w:ascii="Leelawadee" w:hAnsi="Leelawadee" w:cs="Leelawadee"/>
-                <w:sz w:val="26"/>
-                <w:szCs w:val="26"/>
-              </w:rPr>
-            </w:pPr>
-            <w:r>
-              <w:rPr>
-                <w:rFonts w:ascii="Leelawadee" w:hAnsi="Leelawadee" w:cs="Leelawadee"/>
-                <w:sz w:val="26"/>
-                <w:szCs w:val="26"/>
-              </w:rPr>
-              <w:t>The hard casing of the portable 2.5inch SATA HDD features an outer shell that is made of a slip resistant silicone.</w:t>
-            </w:r>
-          </w:p>
-          <w:p>
-            <w:pPr>
-              <w:rPr>
-                <w:rFonts w:ascii="Leelawadee" w:hAnsi="Leelawadee" w:cs="Leelawadee"/>
-                <w:sz w:val="26"/>
-                <w:szCs w:val="26"/>
-              </w:rPr>
-            </w:pPr>
-            <w:r>
-              <w:rPr>
-                <w:rFonts w:ascii="Leelawadee" w:hAnsi="Leelawadee" w:cs="Leelawadee"/>
-                <w:sz w:val="26"/>
-                <w:szCs w:val="26"/>
-              </w:rPr>
-              <w:t>The internal hard drive incorporates a suspension damper.</w:t>
-            </w:r>
-          </w:p>
-          <w:p>
-            <w:pPr>
-              <w:rPr>
-                <w:rFonts w:ascii="Leelawadee" w:hAnsi="Leelawadee" w:cs="Leelawadee"/>
-                <w:sz w:val="26"/>
-                <w:szCs w:val="26"/>
-              </w:rPr>
-            </w:pPr>
-            <w:r>
-              <w:rPr>
-                <w:rFonts w:ascii="Leelawadee" w:hAnsi="Leelawadee" w:cs="Leelawadee"/>
-                <w:sz w:val="26"/>
-                <w:szCs w:val="26"/>
-              </w:rPr>
-              <w:t>These features all but reduce the damage caused by impacts by providing maximum shock absorption.</w:t>
+              <w:t xml:space="preserve"> M3 1TB External Hard Drive is a rugged, military-grade shock-resistant device that meets US military drop test standards.</w:t>
+            </w:r>
+          </w:p>
+          <w:p>
+            <w:pPr>
+              <w:rPr>
+                <w:rFonts w:ascii="Leelawadee" w:hAnsi="Leelawadee" w:cs="Leelawadee"/>
+                <w:sz w:val="26"/>
+                <w:szCs w:val="26"/>
+              </w:rPr>
+            </w:pPr>
+            <w:r>
+              <w:rPr>
+                <w:rFonts w:ascii="Leelawadee" w:hAnsi="Leelawadee" w:cs="Leelawadee"/>
+                <w:sz w:val="26"/>
+                <w:szCs w:val="26"/>
+              </w:rPr>
+              <w:t>It features a state-of-the-art 3-stage shock protection system, ensuring durability even in harsh environments.</w:t>
+            </w:r>
+          </w:p>
+          <w:p>
+            <w:pPr>
+              <w:rPr>
+                <w:rFonts w:ascii="Leelawadee" w:hAnsi="Leelawadee" w:cs="Leelawadee"/>
+                <w:sz w:val="26"/>
+                <w:szCs w:val="26"/>
+              </w:rPr>
+            </w:pPr>
+            <w:r>
+              <w:rPr>
+                <w:rFonts w:ascii="Leelawadee" w:hAnsi="Leelawadee" w:cs="Leelawadee"/>
+                <w:sz w:val="26"/>
+                <w:szCs w:val="26"/>
+              </w:rPr>
+              <w:t>The hard casing of this portable 2.5-inch SATA HDD includes an outer shell made of slip-resistant silicone.</w:t>
+            </w:r>
+          </w:p>
+          <w:p>
+            <w:pPr>
+              <w:rPr>
+                <w:rFonts w:ascii="Leelawadee" w:hAnsi="Leelawadee" w:cs="Leelawadee"/>
+                <w:sz w:val="26"/>
+                <w:szCs w:val="26"/>
+              </w:rPr>
+            </w:pPr>
+            <w:r>
+              <w:rPr>
+                <w:rFonts w:ascii="Leelawadee" w:hAnsi="Leelawadee" w:cs="Leelawadee"/>
+                <w:sz w:val="26"/>
+                <w:szCs w:val="26"/>
+              </w:rPr>
+              <w:t>Additionally, the internal hard drive has a suspension damper.</w:t>
+            </w:r>
+          </w:p>
+          <w:p>
+            <w:pPr>
+              <w:rPr>
+                <w:rFonts w:ascii="Leelawadee" w:hAnsi="Leelawadee" w:cs="Leelawadee"/>
+                <w:sz w:val="26"/>
+                <w:szCs w:val="26"/>
+              </w:rPr>
+            </w:pPr>
+            <w:r>
+              <w:rPr>
+                <w:rFonts w:ascii="Leelawadee" w:hAnsi="Leelawadee" w:cs="Leelawadee"/>
+                <w:sz w:val="26"/>
+                <w:szCs w:val="26"/>
+              </w:rPr>
+              <w:t>These features significantly reduce impact damage by providing maximum shock absorption.</w:t>
             </w:r>
           </w:p>
         </w:tc>
@@ -1005,7 +933,7 @@
                 <w:sz w:val="26"/>
                 <w:szCs w:val="26"/>
               </w:rPr>
-              <w:t>WD 1TB My Passport SSD - Portable SSD, up to 1050MB/s Read and 1000MB/s Write Speeds, USB 3.2 Gen 2 – Gold</w:t>
+              <w:t>WD 1TB My Passport SSD - Portable SSD with read speeds up to 1050MB/s and write speeds up to 1000MB/s, featuring USB 3.2 Gen 2 – Gold.</w:t>
             </w:r>
           </w:p>
         </w:tc>
@@ -1239,120 +1167,75 @@
                 <w:sz w:val="26"/>
                 <w:szCs w:val="26"/>
               </w:rPr>
-              <w:t xml:space="preserve">Larger files and more content demand next-level performance. The My Passport SSD delivers read speeds of up to 1050MB-s2 and write speeds of up to </w:t>
-            </w:r>
-            <w:proofErr w:type="gramStart"/>
-            <w:r>
-              <w:rPr>
-                <w:rFonts w:ascii="Leelawadee" w:hAnsi="Leelawadee" w:cs="Leelawadee"/>
-                <w:sz w:val="26"/>
-                <w:szCs w:val="26"/>
-              </w:rPr>
-              <w:t>1000MB-s2,</w:t>
-            </w:r>
-            <w:proofErr w:type="gramEnd"/>
-            <w:r>
-              <w:rPr>
-                <w:rFonts w:ascii="Leelawadee" w:hAnsi="Leelawadee" w:cs="Leelawadee"/>
-                <w:sz w:val="26"/>
-                <w:szCs w:val="26"/>
-              </w:rPr>
-              <w:t xml:space="preserve"> and capacities of up to 2TB1 so you can access your digital world anytime, anywhere.</w:t>
-            </w:r>
-          </w:p>
-          <w:p>
-            <w:pPr>
-              <w:rPr>
-                <w:rFonts w:ascii="Leelawadee" w:hAnsi="Leelawadee" w:cs="Leelawadee"/>
-                <w:sz w:val="26"/>
-                <w:szCs w:val="26"/>
-              </w:rPr>
-            </w:pPr>
-            <w:r>
-              <w:rPr>
-                <w:rFonts w:ascii="Leelawadee" w:hAnsi="Leelawadee" w:cs="Leelawadee"/>
-                <w:sz w:val="26"/>
-                <w:szCs w:val="26"/>
-              </w:rPr>
-              <w:t>Your digital world is invaluable. Help keep your data safe with password enabled 256-bit AES hardware encryption and simple backup.</w:t>
-            </w:r>
-          </w:p>
-          <w:p>
-            <w:pPr>
-              <w:rPr>
-                <w:rFonts w:ascii="Leelawadee" w:hAnsi="Leelawadee" w:cs="Leelawadee"/>
-                <w:sz w:val="26"/>
-                <w:szCs w:val="26"/>
-              </w:rPr>
-            </w:pPr>
-            <w:r>
-              <w:rPr>
-                <w:rFonts w:ascii="Leelawadee" w:hAnsi="Leelawadee" w:cs="Leelawadee"/>
-                <w:sz w:val="26"/>
-                <w:szCs w:val="26"/>
-              </w:rPr>
-              <w:t>Carry your data with confidence. The My Passport SSD has a bold, metal design that is tough enough to handle whatever comes your way. Shock and vibration resistant. Drop resistant up to 6.5ft (1.98m).</w:t>
-            </w:r>
-          </w:p>
-          <w:p>
-            <w:pPr>
-              <w:rPr>
-                <w:rFonts w:ascii="Leelawadee" w:hAnsi="Leelawadee" w:cs="Leelawadee"/>
-                <w:sz w:val="26"/>
-                <w:szCs w:val="26"/>
-              </w:rPr>
-            </w:pPr>
-            <w:r>
-              <w:rPr>
-                <w:rFonts w:ascii="Leelawadee" w:hAnsi="Leelawadee" w:cs="Leelawadee"/>
-                <w:sz w:val="26"/>
-                <w:szCs w:val="26"/>
-              </w:rPr>
-              <w:t xml:space="preserve">Included backup software3 makes it easy to enable simple back up of high-capacity files to your drive or cloud service account.4 Set it and </w:t>
-            </w:r>
-            <w:proofErr w:type="gramStart"/>
-            <w:r>
-              <w:rPr>
-                <w:rFonts w:ascii="Leelawadee" w:hAnsi="Leelawadee" w:cs="Leelawadee"/>
-                <w:sz w:val="26"/>
-                <w:szCs w:val="26"/>
-              </w:rPr>
-              <w:t>forget</w:t>
-            </w:r>
-            <w:proofErr w:type="gramEnd"/>
-            <w:r>
-              <w:rPr>
-                <w:rFonts w:ascii="Leelawadee" w:hAnsi="Leelawadee" w:cs="Leelawadee"/>
-                <w:sz w:val="26"/>
-                <w:szCs w:val="26"/>
-              </w:rPr>
-              <w:t xml:space="preserve"> it! Compatible with Apple Time Machine (requires reformatting).</w:t>
-            </w:r>
-          </w:p>
-          <w:p>
-            <w:pPr>
-              <w:rPr>
-                <w:rFonts w:ascii="Leelawadee" w:hAnsi="Leelawadee" w:cs="Leelawadee"/>
-                <w:sz w:val="26"/>
-                <w:szCs w:val="26"/>
-              </w:rPr>
-            </w:pPr>
-            <w:r>
-              <w:rPr>
-                <w:rFonts w:ascii="Leelawadee" w:hAnsi="Leelawadee" w:cs="Leelawadee"/>
-                <w:sz w:val="26"/>
-                <w:szCs w:val="26"/>
-              </w:rPr>
-              <w:t xml:space="preserve">Stylishly designed in a range of colors, enclosed in a compact sleek metal design. The My Passport SSD is engineered from the ground up to be a quality drive, inside and out, to deliver reliable performance. It’s a trusted </w:t>
-            </w:r>
-            <w:r>
-              <w:rPr>
-                <w:rFonts w:ascii="Leelawadee" w:hAnsi="Leelawadee" w:cs="Leelawadee"/>
-                <w:sz w:val="26"/>
-                <w:szCs w:val="26"/>
-              </w:rPr>
-              <w:lastRenderedPageBreak/>
-              <w:t>drive built with WD reliability.</w:t>
+              <w:t>Larger files and more content require next-level performance. The My Passport SSD offers read speeds of up to 1050MB/s and write speeds of up to 1000MB/s, with capacities of up to 2TB, allowing you to access your digital world anytime, anywhere.</w:t>
+            </w:r>
+          </w:p>
+          <w:p>
+            <w:pPr>
+              <w:rPr>
+                <w:rFonts w:ascii="Leelawadee" w:hAnsi="Leelawadee" w:cs="Leelawadee"/>
+                <w:sz w:val="26"/>
+                <w:szCs w:val="26"/>
+              </w:rPr>
+            </w:pPr>
+            <w:r>
+              <w:rPr>
+                <w:rFonts w:ascii="Leelawadee" w:hAnsi="Leelawadee" w:cs="Leelawadee"/>
+                <w:sz w:val="26"/>
+                <w:szCs w:val="26"/>
+              </w:rPr>
+              <w:t>Protect your invaluable data with password-enabled 256-bit AES hardware encryption and easy backup options.</w:t>
+            </w:r>
+          </w:p>
+          <w:p>
+            <w:pPr>
+              <w:rPr>
+                <w:rFonts w:ascii="Leelawadee" w:hAnsi="Leelawadee" w:cs="Leelawadee"/>
+                <w:sz w:val="26"/>
+                <w:szCs w:val="26"/>
+              </w:rPr>
+            </w:pPr>
+            <w:r>
+              <w:rPr>
+                <w:rFonts w:ascii="Leelawadee" w:hAnsi="Leelawadee" w:cs="Leelawadee"/>
+                <w:sz w:val="26"/>
+                <w:szCs w:val="26"/>
+              </w:rPr>
+              <w:t>Carry your data with confidence; the My Passport SSD features a bold, metal design that's tough enough to withstand whatever comes your way. It is shock and vibration resistant, with drop resistance up to 6.5 feet (1.98m).</w:t>
+            </w:r>
+          </w:p>
+          <w:p>
+            <w:pPr>
+              <w:rPr>
+                <w:rFonts w:ascii="Leelawadee" w:hAnsi="Leelawadee" w:cs="Leelawadee"/>
+                <w:sz w:val="26"/>
+                <w:szCs w:val="26"/>
+              </w:rPr>
+            </w:pPr>
+            <w:r>
+              <w:rPr>
+                <w:rFonts w:ascii="Leelawadee" w:hAnsi="Leelawadee" w:cs="Leelawadee"/>
+                <w:sz w:val="26"/>
+                <w:szCs w:val="26"/>
+              </w:rPr>
+              <w:t>The included backup software simplifies backing up high-capacity files to your drive or cloud service account—set it and forget it! It’s also compatible with Apple Time Machine (requires reformatting).</w:t>
+            </w:r>
+          </w:p>
+          <w:p>
+            <w:pPr>
+              <w:rPr>
+                <w:rFonts w:ascii="Leelawadee" w:hAnsi="Leelawadee" w:cs="Leelawadee"/>
+                <w:sz w:val="26"/>
+                <w:szCs w:val="26"/>
+              </w:rPr>
+            </w:pPr>
+            <w:r>
+              <w:rPr>
+                <w:rFonts w:ascii="Leelawadee" w:hAnsi="Leelawadee" w:cs="Leelawadee"/>
+                <w:sz w:val="26"/>
+                <w:szCs w:val="26"/>
+              </w:rPr>
+              <w:t>Available in a range of stylish colors and enclosed in a sleek metal design, the My Passport SSD is engineered for quality and reliability, making it a trusted choice built on WD’s reputation.</w:t>
             </w:r>
           </w:p>
         </w:tc>
@@ -1409,25 +1292,7 @@
                 <w:sz w:val="26"/>
                 <w:szCs w:val="26"/>
               </w:rPr>
-              <w:t xml:space="preserve">Western Digital 240GB WD Green Internal PC SSD Solid State Drive - SATA III 6 </w:t>
-            </w:r>
-            <w:proofErr w:type="spellStart"/>
-            <w:r>
-              <w:rPr>
-                <w:rFonts w:ascii="Leelawadee" w:hAnsi="Leelawadee" w:cs="Leelawadee"/>
-                <w:sz w:val="26"/>
-                <w:szCs w:val="26"/>
-              </w:rPr>
-              <w:t>Gb</w:t>
-            </w:r>
-            <w:proofErr w:type="spellEnd"/>
-            <w:r>
-              <w:rPr>
-                <w:rFonts w:ascii="Leelawadee" w:hAnsi="Leelawadee" w:cs="Leelawadee"/>
-                <w:sz w:val="26"/>
-                <w:szCs w:val="26"/>
-              </w:rPr>
-              <w:t>/s, 2.5"/7mm, Up to 550 MB/s - WDS240G2G0A</w:t>
+              <w:t>Western Digital 240GB WD Green Internal PC SSD - SATA III 6 Gb/s, 2.5"/7mm, with speeds of up to 550 MB/s - WDS240G2G0A</w:t>
             </w:r>
           </w:p>
         </w:tc>
@@ -1652,115 +1517,75 @@
                 <w:sz w:val="26"/>
                 <w:szCs w:val="26"/>
               </w:rPr>
-              <w:t>SLC (single-level cell) caching boosts write performance to quickly perform everyday tasks</w:t>
-            </w:r>
-            <w:r>
-              <w:rPr>
-                <w:rFonts w:ascii="Leelawadee" w:hAnsi="Leelawadee" w:cs="Leelawadee"/>
-                <w:sz w:val="26"/>
-                <w:szCs w:val="26"/>
-              </w:rPr>
-              <w:t>.</w:t>
-            </w:r>
-          </w:p>
-          <w:p>
-            <w:pPr>
-              <w:rPr>
-                <w:rFonts w:ascii="Leelawadee" w:hAnsi="Leelawadee" w:cs="Leelawadee"/>
-                <w:sz w:val="26"/>
-                <w:szCs w:val="26"/>
-              </w:rPr>
-            </w:pPr>
-            <w:r>
-              <w:rPr>
-                <w:rFonts w:ascii="Leelawadee" w:hAnsi="Leelawadee" w:cs="Leelawadee"/>
-                <w:sz w:val="26"/>
-                <w:szCs w:val="26"/>
-              </w:rPr>
-              <w:t>Shock-resistant and WD F.I.T. Lab certified for compatibility and reliability</w:t>
-            </w:r>
-            <w:r>
-              <w:rPr>
-                <w:rFonts w:ascii="Leelawadee" w:hAnsi="Leelawadee" w:cs="Leelawadee"/>
-                <w:sz w:val="26"/>
-                <w:szCs w:val="26"/>
-              </w:rPr>
-              <w:t>.</w:t>
-            </w:r>
-          </w:p>
-          <w:p>
-            <w:pPr>
-              <w:rPr>
-                <w:rFonts w:ascii="Leelawadee" w:hAnsi="Leelawadee" w:cs="Leelawadee"/>
-                <w:sz w:val="26"/>
-                <w:szCs w:val="26"/>
-              </w:rPr>
-            </w:pPr>
-            <w:r>
-              <w:rPr>
-                <w:rFonts w:ascii="Leelawadee" w:hAnsi="Leelawadee" w:cs="Leelawadee"/>
-                <w:sz w:val="26"/>
-                <w:szCs w:val="26"/>
-              </w:rPr>
-              <w:t>Ultra low power-draw so you can use your laptop PC for longer periods of time</w:t>
-            </w:r>
-            <w:r>
-              <w:rPr>
-                <w:rFonts w:ascii="Leelawadee" w:hAnsi="Leelawadee" w:cs="Leelawadee"/>
-                <w:sz w:val="26"/>
-                <w:szCs w:val="26"/>
-              </w:rPr>
-              <w:t>.</w:t>
-            </w:r>
-          </w:p>
-          <w:p>
-            <w:pPr>
-              <w:rPr>
-                <w:rFonts w:ascii="Leelawadee" w:hAnsi="Leelawadee" w:cs="Leelawadee"/>
-                <w:sz w:val="26"/>
-                <w:szCs w:val="26"/>
-              </w:rPr>
-            </w:pPr>
-            <w:r>
-              <w:rPr>
-                <w:rFonts w:ascii="Leelawadee" w:hAnsi="Leelawadee" w:cs="Leelawadee"/>
-                <w:sz w:val="26"/>
-                <w:szCs w:val="26"/>
-              </w:rPr>
-              <w:t>Includes a 3-year limited warranty so upgrading your storage is worry-free</w:t>
-            </w:r>
-          </w:p>
-          <w:p>
-            <w:pPr>
-              <w:rPr>
-                <w:rFonts w:ascii="Leelawadee" w:hAnsi="Leelawadee" w:cs="Leelawadee"/>
-                <w:sz w:val="26"/>
-                <w:szCs w:val="26"/>
-              </w:rPr>
-            </w:pPr>
-            <w:r>
-              <w:rPr>
-                <w:rFonts w:ascii="Leelawadee" w:hAnsi="Leelawadee" w:cs="Leelawadee"/>
-                <w:sz w:val="26"/>
-                <w:szCs w:val="26"/>
-              </w:rPr>
-              <w:t>D</w:t>
-            </w:r>
-            <w:r>
-              <w:rPr>
-                <w:rFonts w:ascii="Leelawadee" w:hAnsi="Leelawadee" w:cs="Leelawadee"/>
-                <w:sz w:val="26"/>
-                <w:szCs w:val="26"/>
-              </w:rPr>
-              <w:t>ownloadable</w:t>
-            </w:r>
-            <w:r>
-              <w:rPr>
-                <w:rFonts w:ascii="Leelawadee" w:hAnsi="Leelawadee" w:cs="Leelawadee"/>
-                <w:sz w:val="26"/>
-                <w:szCs w:val="26"/>
-              </w:rPr>
-              <w:t>.</w:t>
+              <w:t>SLC (single-level cell) caching enhances write performance, enabling quick execution of everyday tasks.</w:t>
+            </w:r>
+          </w:p>
+          <w:p>
+            <w:pPr>
+              <w:rPr>
+                <w:rFonts w:ascii="Leelawadee" w:hAnsi="Leelawadee" w:cs="Leelawadee"/>
+                <w:sz w:val="26"/>
+                <w:szCs w:val="26"/>
+              </w:rPr>
+            </w:pPr>
+            <w:r>
+              <w:rPr>
+                <w:rFonts w:ascii="Leelawadee" w:hAnsi="Leelawadee" w:cs="Leelawadee"/>
+                <w:sz w:val="26"/>
+                <w:szCs w:val="26"/>
+              </w:rPr>
+              <w:t>Shock-resistant and certified by WD F.I.T. Lab for compatibility and reliability.</w:t>
+            </w:r>
+          </w:p>
+          <w:p>
+            <w:pPr>
+              <w:rPr>
+                <w:rFonts w:ascii="Leelawadee" w:hAnsi="Leelawadee" w:cs="Leelawadee"/>
+                <w:sz w:val="26"/>
+                <w:szCs w:val="26"/>
+              </w:rPr>
+            </w:pPr>
+            <w:r>
+              <w:rPr>
+                <w:rFonts w:ascii="Leelawadee" w:hAnsi="Leelawadee" w:cs="Leelawadee"/>
+                <w:sz w:val="26"/>
+                <w:szCs w:val="26"/>
+              </w:rPr>
+              <w:t>Features ultra-low power draw, allowing you to use your laptop for extended periods.</w:t>
+            </w:r>
+          </w:p>
+          <w:p>
+            <w:pPr>
+              <w:rPr>
+                <w:rFonts w:ascii="Leelawadee" w:hAnsi="Leelawadee" w:cs="Leelawadee"/>
+                <w:sz w:val="26"/>
+                <w:szCs w:val="26"/>
+              </w:rPr>
+            </w:pPr>
+            <w:r>
+              <w:rPr>
+                <w:rFonts w:ascii="Leelawadee" w:hAnsi="Leelawadee" w:cs="Leelawadee"/>
+                <w:sz w:val="26"/>
+                <w:szCs w:val="26"/>
+              </w:rPr>
+              <w:t>Includes a 3-year limited warranty for a worry-free storage upgrade.</w:t>
+            </w:r>
+          </w:p>
+          <w:p>
+            <w:pPr>
+              <w:rPr>
+                <w:rFonts w:ascii="Leelawadee" w:hAnsi="Leelawadee" w:cs="Leelawadee"/>
+                <w:sz w:val="26"/>
+                <w:szCs w:val="26"/>
+              </w:rPr>
+            </w:pPr>
+            <w:r>
+              <w:rPr>
+                <w:rFonts w:ascii="Leelawadee" w:hAnsi="Leelawadee" w:cs="Leelawadee"/>
+                <w:sz w:val="26"/>
+                <w:szCs w:val="26"/>
+              </w:rPr>
+              <w:t>Downloadable.</w:t>
             </w:r>
           </w:p>
         </w:tc>
@@ -2119,32 +1944,32 @@
                 <w:sz w:val="26"/>
                 <w:szCs w:val="26"/>
               </w:rPr>
+              <w:t>Drive Interface Type: sata_6_gbps</w:t>
+            </w:r>
+            <w:r>
+              <w:rPr>
+                <w:rFonts w:ascii="Leelawadee" w:hAnsi="Leelawadee" w:cs="Leelawadee"/>
+                <w:sz w:val="26"/>
+                <w:szCs w:val="26"/>
+              </w:rPr>
+              <w:t>.</w:t>
+            </w:r>
+          </w:p>
+          <w:p>
+            <w:pPr>
+              <w:rPr>
+                <w:rFonts w:ascii="Leelawadee" w:hAnsi="Leelawadee" w:cs="Leelawadee"/>
+                <w:sz w:val="26"/>
+                <w:szCs w:val="26"/>
+              </w:rPr>
+            </w:pPr>
+            <w:r>
+              <w:rPr>
+                <w:rFonts w:ascii="Leelawadee" w:hAnsi="Leelawadee" w:cs="Leelawadee"/>
+                <w:sz w:val="26"/>
+                <w:szCs w:val="26"/>
+              </w:rPr>
               <w:lastRenderedPageBreak/>
-              <w:t>Drive Interface Type: sata_6_gbps</w:t>
-            </w:r>
-            <w:r>
-              <w:rPr>
-                <w:rFonts w:ascii="Leelawadee" w:hAnsi="Leelawadee" w:cs="Leelawadee"/>
-                <w:sz w:val="26"/>
-                <w:szCs w:val="26"/>
-              </w:rPr>
-              <w:t>.</w:t>
-            </w:r>
-          </w:p>
-          <w:p>
-            <w:pPr>
-              <w:rPr>
-                <w:rFonts w:ascii="Leelawadee" w:hAnsi="Leelawadee" w:cs="Leelawadee"/>
-                <w:sz w:val="26"/>
-                <w:szCs w:val="26"/>
-              </w:rPr>
-            </w:pPr>
-            <w:r>
-              <w:rPr>
-                <w:rFonts w:ascii="Leelawadee" w:hAnsi="Leelawadee" w:cs="Leelawadee"/>
-                <w:sz w:val="26"/>
-                <w:szCs w:val="26"/>
-              </w:rPr>
               <w:t>Drive Type: SSD</w:t>
             </w:r>
             <w:r>
@@ -2212,7 +2037,15 @@
                 <w:sz w:val="26"/>
                 <w:szCs w:val="26"/>
               </w:rPr>
-              <w:t>SanDisk SSD PLUS 240GB - 2.5” SATA SSD, up to 530MB/s Read and 440MB/s Write speeds</w:t>
+              <w:t xml:space="preserve">SanDisk SSD PLUS 240GB - 2.5” SATA SSD with read speeds up to 530MB/s </w:t>
+            </w:r>
+            <w:r>
+              <w:rPr>
+                <w:rFonts w:ascii="Leelawadee" w:hAnsi="Leelawadee" w:cs="Leelawadee"/>
+                <w:sz w:val="26"/>
+                <w:szCs w:val="26"/>
+              </w:rPr>
+              <w:t>and write speeds up to 440MB/s</w:t>
             </w:r>
           </w:p>
         </w:tc>
@@ -2438,185 +2271,75 @@
                 <w:sz w:val="26"/>
                 <w:szCs w:val="26"/>
               </w:rPr>
-              <w:t>Read speed up to 530 MBS</w:t>
-            </w:r>
-            <w:r>
-              <w:rPr>
-                <w:rFonts w:ascii="Leelawadee" w:hAnsi="Leelawadee" w:cs="Leelawadee"/>
-                <w:sz w:val="26"/>
-                <w:szCs w:val="26"/>
-              </w:rPr>
-              <w:t>.</w:t>
-            </w:r>
-          </w:p>
-          <w:p>
-            <w:pPr>
-              <w:rPr>
-                <w:rFonts w:ascii="Leelawadee" w:hAnsi="Leelawadee" w:cs="Leelawadee"/>
-                <w:sz w:val="26"/>
-                <w:szCs w:val="26"/>
-              </w:rPr>
-            </w:pPr>
-            <w:r>
-              <w:rPr>
-                <w:rFonts w:ascii="Leelawadee" w:hAnsi="Leelawadee" w:cs="Leelawadee"/>
-                <w:sz w:val="26"/>
-                <w:szCs w:val="26"/>
-              </w:rPr>
-              <w:t>SANDISK SSD internal with 240 GB storage</w:t>
-            </w:r>
-            <w:r>
-              <w:rPr>
-                <w:rFonts w:ascii="Leelawadee" w:hAnsi="Leelawadee" w:cs="Leelawadee"/>
-                <w:sz w:val="26"/>
-                <w:szCs w:val="26"/>
-              </w:rPr>
-              <w:t>.</w:t>
-            </w:r>
-          </w:p>
-          <w:p>
-            <w:pPr>
-              <w:rPr>
-                <w:rFonts w:ascii="Leelawadee" w:hAnsi="Leelawadee" w:cs="Leelawadee"/>
-                <w:sz w:val="26"/>
-                <w:szCs w:val="26"/>
-              </w:rPr>
-            </w:pPr>
-            <w:r>
-              <w:rPr>
-                <w:rFonts w:ascii="Leelawadee" w:hAnsi="Leelawadee" w:cs="Leelawadee"/>
-                <w:sz w:val="26"/>
-                <w:szCs w:val="26"/>
-              </w:rPr>
-              <w:t xml:space="preserve">Compatible with windows &amp; </w:t>
-            </w:r>
-            <w:proofErr w:type="spellStart"/>
-            <w:r>
-              <w:rPr>
-                <w:rFonts w:ascii="Leelawadee" w:hAnsi="Leelawadee" w:cs="Leelawadee"/>
-                <w:sz w:val="26"/>
-                <w:szCs w:val="26"/>
-              </w:rPr>
-              <w:t>mac</w:t>
-            </w:r>
-            <w:proofErr w:type="spellEnd"/>
-            <w:r>
-              <w:rPr>
-                <w:rFonts w:ascii="Leelawadee" w:hAnsi="Leelawadee" w:cs="Leelawadee"/>
-                <w:sz w:val="26"/>
-                <w:szCs w:val="26"/>
-              </w:rPr>
-              <w:t>.</w:t>
-            </w:r>
-          </w:p>
-          <w:p>
-            <w:pPr>
-              <w:rPr>
-                <w:rFonts w:ascii="Leelawadee" w:hAnsi="Leelawadee" w:cs="Leelawadee"/>
-                <w:sz w:val="26"/>
-                <w:szCs w:val="26"/>
-              </w:rPr>
-            </w:pPr>
-            <w:r>
-              <w:rPr>
-                <w:rFonts w:ascii="Leelawadee" w:hAnsi="Leelawadee" w:cs="Leelawadee"/>
-                <w:sz w:val="26"/>
-                <w:szCs w:val="26"/>
-              </w:rPr>
-              <w:t>SANDISK SSD internal with 240 GB storage</w:t>
-            </w:r>
-            <w:r>
-              <w:rPr>
-                <w:rFonts w:ascii="Leelawadee" w:hAnsi="Leelawadee" w:cs="Leelawadee"/>
-                <w:sz w:val="26"/>
-                <w:szCs w:val="26"/>
-              </w:rPr>
-              <w:t>.</w:t>
-            </w:r>
-          </w:p>
-          <w:p>
-            <w:pPr>
-              <w:rPr>
-                <w:rFonts w:ascii="Leelawadee" w:hAnsi="Leelawadee" w:cs="Leelawadee"/>
-                <w:sz w:val="26"/>
-                <w:szCs w:val="26"/>
-              </w:rPr>
-            </w:pPr>
-            <w:r>
-              <w:rPr>
-                <w:rFonts w:ascii="Leelawadee" w:hAnsi="Leelawadee" w:cs="Leelawadee"/>
-                <w:sz w:val="26"/>
-                <w:szCs w:val="26"/>
-              </w:rPr>
-              <w:t xml:space="preserve">Compatible with windows &amp; </w:t>
-            </w:r>
-            <w:proofErr w:type="spellStart"/>
-            <w:r>
-              <w:rPr>
-                <w:rFonts w:ascii="Leelawadee" w:hAnsi="Leelawadee" w:cs="Leelawadee"/>
-                <w:sz w:val="26"/>
-                <w:szCs w:val="26"/>
-              </w:rPr>
-              <w:t>mac</w:t>
-            </w:r>
-            <w:proofErr w:type="spellEnd"/>
-            <w:r>
-              <w:rPr>
-                <w:rFonts w:ascii="Leelawadee" w:hAnsi="Leelawadee" w:cs="Leelawadee"/>
-                <w:sz w:val="26"/>
-                <w:szCs w:val="26"/>
-              </w:rPr>
-              <w:t>.</w:t>
-            </w:r>
-          </w:p>
-          <w:p>
-            <w:pPr>
-              <w:rPr>
-                <w:rFonts w:ascii="Leelawadee" w:hAnsi="Leelawadee" w:cs="Leelawadee"/>
-                <w:sz w:val="26"/>
-                <w:szCs w:val="26"/>
-              </w:rPr>
-            </w:pPr>
-            <w:r>
-              <w:rPr>
-                <w:rFonts w:ascii="Leelawadee" w:hAnsi="Leelawadee" w:cs="Leelawadee"/>
-                <w:sz w:val="26"/>
-                <w:szCs w:val="26"/>
-              </w:rPr>
-              <w:t>Easy to use</w:t>
-            </w:r>
-            <w:r>
-              <w:rPr>
-                <w:rFonts w:ascii="Leelawadee" w:hAnsi="Leelawadee" w:cs="Leelawadee"/>
-                <w:sz w:val="26"/>
-                <w:szCs w:val="26"/>
-              </w:rPr>
-              <w:t>.</w:t>
-            </w:r>
-          </w:p>
-          <w:p>
-            <w:pPr>
-              <w:rPr>
-                <w:rFonts w:ascii="Leelawadee" w:hAnsi="Leelawadee" w:cs="Leelawadee"/>
-                <w:sz w:val="26"/>
-                <w:szCs w:val="26"/>
-              </w:rPr>
-            </w:pPr>
-            <w:r>
-              <w:rPr>
-                <w:rFonts w:ascii="Leelawadee" w:hAnsi="Leelawadee" w:cs="Leelawadee"/>
-                <w:sz w:val="26"/>
-                <w:szCs w:val="26"/>
-              </w:rPr>
-              <w:t>Perfect material for customer experience</w:t>
-            </w:r>
-            <w:r>
-              <w:rPr>
-                <w:rFonts w:ascii="Leelawadee" w:hAnsi="Leelawadee" w:cs="Leelawadee"/>
-                <w:sz w:val="26"/>
-                <w:szCs w:val="26"/>
-              </w:rPr>
-              <w:t>.</w:t>
+              <w:t>Read speed of up to 530 MB/s.</w:t>
+            </w:r>
+          </w:p>
+          <w:p>
+            <w:pPr>
+              <w:rPr>
+                <w:rFonts w:ascii="Leelawadee" w:hAnsi="Leelawadee" w:cs="Leelawadee"/>
+                <w:sz w:val="26"/>
+                <w:szCs w:val="26"/>
+              </w:rPr>
+            </w:pPr>
+            <w:r>
+              <w:rPr>
+                <w:rFonts w:ascii="Leelawadee" w:hAnsi="Leelawadee" w:cs="Leelawadee"/>
+                <w:sz w:val="26"/>
+                <w:szCs w:val="26"/>
+              </w:rPr>
+              <w:t>SanDisk internal SSD with 240 GB of storage.</w:t>
+            </w:r>
+          </w:p>
+          <w:p>
+            <w:pPr>
+              <w:rPr>
+                <w:rFonts w:ascii="Leelawadee" w:hAnsi="Leelawadee" w:cs="Leelawadee"/>
+                <w:sz w:val="26"/>
+                <w:szCs w:val="26"/>
+              </w:rPr>
+            </w:pPr>
+            <w:r>
+              <w:rPr>
+                <w:rFonts w:ascii="Leelawadee" w:hAnsi="Leelawadee" w:cs="Leelawadee"/>
+                <w:sz w:val="26"/>
+                <w:szCs w:val="26"/>
+              </w:rPr>
+              <w:t>Compatible with both Windows and Mac.</w:t>
+            </w:r>
+          </w:p>
+          <w:p>
+            <w:pPr>
+              <w:rPr>
+                <w:rFonts w:ascii="Leelawadee" w:hAnsi="Leelawadee" w:cs="Leelawadee"/>
+                <w:sz w:val="26"/>
+                <w:szCs w:val="26"/>
+              </w:rPr>
+            </w:pPr>
+            <w:r>
+              <w:rPr>
+                <w:rFonts w:ascii="Leelawadee" w:hAnsi="Leelawadee" w:cs="Leelawadee"/>
+                <w:sz w:val="26"/>
+                <w:szCs w:val="26"/>
+              </w:rPr>
+              <w:t>User-friendly design.</w:t>
+            </w:r>
+          </w:p>
+          <w:p>
+            <w:pPr>
+              <w:rPr>
+                <w:rFonts w:ascii="Leelawadee" w:hAnsi="Leelawadee" w:cs="Leelawadee"/>
+                <w:sz w:val="26"/>
+                <w:szCs w:val="26"/>
+              </w:rPr>
+            </w:pPr>
+            <w:r>
+              <w:rPr>
+                <w:rFonts w:ascii="Leelawadee" w:hAnsi="Leelawadee" w:cs="Leelawadee"/>
+                <w:sz w:val="26"/>
+                <w:szCs w:val="26"/>
+              </w:rPr>
+              <w:t>Ideal materials for an excellent customer experience.</w:t>
             </w:r>
           </w:p>
         </w:tc>
@@ -2868,149 +2591,75 @@
                 <w:sz w:val="26"/>
                 <w:szCs w:val="26"/>
               </w:rPr>
-              <w:t>Auto backup with included WD Backup s</w:t>
-            </w:r>
-            <w:r>
-              <w:rPr>
-                <w:rFonts w:ascii="Leelawadee" w:hAnsi="Leelawadee" w:cs="Leelawadee"/>
-                <w:sz w:val="26"/>
-                <w:szCs w:val="26"/>
-              </w:rPr>
-              <w:t xml:space="preserve">oftware and Time Machine. </w:t>
-            </w:r>
-            <w:r>
-              <w:rPr>
-                <w:rFonts w:ascii="Leelawadee" w:hAnsi="Leelawadee" w:cs="Leelawadee"/>
-                <w:sz w:val="26"/>
-                <w:szCs w:val="26"/>
-              </w:rPr>
-              <w:t>C</w:t>
-            </w:r>
-            <w:r>
-              <w:rPr>
-                <w:rFonts w:ascii="Leelawadee" w:hAnsi="Leelawadee" w:cs="Leelawadee"/>
-                <w:sz w:val="26"/>
-                <w:szCs w:val="26"/>
-              </w:rPr>
-              <w:t>ompatibility</w:t>
-            </w:r>
-            <w:r>
-              <w:rPr>
-                <w:rFonts w:ascii="Leelawadee" w:hAnsi="Leelawadee" w:cs="Leelawadee"/>
-                <w:sz w:val="26"/>
-                <w:szCs w:val="26"/>
-              </w:rPr>
-              <w:t>.</w:t>
-            </w:r>
-          </w:p>
-          <w:p>
-            <w:pPr>
-              <w:rPr>
-                <w:rFonts w:ascii="Leelawadee" w:hAnsi="Leelawadee" w:cs="Leelawadee"/>
-                <w:sz w:val="26"/>
-                <w:szCs w:val="26"/>
-              </w:rPr>
-            </w:pPr>
-            <w:r>
-              <w:rPr>
-                <w:rFonts w:ascii="Leelawadee" w:hAnsi="Leelawadee" w:cs="Leelawadee"/>
-                <w:sz w:val="26"/>
-                <w:szCs w:val="26"/>
-              </w:rPr>
-              <w:t>Password protection with hardware encryption</w:t>
-            </w:r>
-            <w:r>
-              <w:rPr>
-                <w:rFonts w:ascii="Leelawadee" w:hAnsi="Leelawadee" w:cs="Leelawadee"/>
-                <w:sz w:val="26"/>
-                <w:szCs w:val="26"/>
-              </w:rPr>
-              <w:t>.</w:t>
-            </w:r>
-          </w:p>
-          <w:p>
-            <w:pPr>
-              <w:rPr>
-                <w:rFonts w:ascii="Leelawadee" w:hAnsi="Leelawadee" w:cs="Leelawadee"/>
-                <w:sz w:val="26"/>
-                <w:szCs w:val="26"/>
-              </w:rPr>
-            </w:pPr>
-            <w:proofErr w:type="spellStart"/>
-            <w:r>
-              <w:rPr>
-                <w:rFonts w:ascii="Leelawadee" w:hAnsi="Leelawadee" w:cs="Leelawadee"/>
-                <w:sz w:val="26"/>
-                <w:szCs w:val="26"/>
-              </w:rPr>
-              <w:t>Reimagined</w:t>
-            </w:r>
-            <w:proofErr w:type="spellEnd"/>
-            <w:r>
-              <w:rPr>
-                <w:rFonts w:ascii="Leelawadee" w:hAnsi="Leelawadee" w:cs="Leelawadee"/>
-                <w:sz w:val="26"/>
-                <w:szCs w:val="26"/>
-              </w:rPr>
-              <w:t xml:space="preserve"> design</w:t>
-            </w:r>
-            <w:r>
-              <w:rPr>
-                <w:rFonts w:ascii="Leelawadee" w:hAnsi="Leelawadee" w:cs="Leelawadee"/>
-                <w:sz w:val="26"/>
-                <w:szCs w:val="26"/>
-              </w:rPr>
-              <w:t>.</w:t>
-            </w:r>
-          </w:p>
-          <w:p>
-            <w:pPr>
-              <w:rPr>
-                <w:rFonts w:ascii="Leelawadee" w:hAnsi="Leelawadee" w:cs="Leelawadee"/>
-                <w:sz w:val="26"/>
-                <w:szCs w:val="26"/>
-              </w:rPr>
-            </w:pPr>
-            <w:r>
-              <w:rPr>
-                <w:rFonts w:ascii="Leelawadee" w:hAnsi="Leelawadee" w:cs="Leelawadee"/>
-                <w:sz w:val="26"/>
-                <w:szCs w:val="26"/>
-              </w:rPr>
-              <w:t>Trusted drive built with WD reliability</w:t>
-            </w:r>
-            <w:r>
-              <w:rPr>
-                <w:rFonts w:ascii="Leelawadee" w:hAnsi="Leelawadee" w:cs="Leelawadee"/>
-                <w:sz w:val="26"/>
-                <w:szCs w:val="26"/>
-              </w:rPr>
-              <w:t>.</w:t>
-            </w:r>
-          </w:p>
-          <w:p>
-            <w:pPr>
-              <w:rPr>
-                <w:rFonts w:ascii="Leelawadee" w:hAnsi="Leelawadee" w:cs="Leelawadee"/>
-                <w:sz w:val="26"/>
-                <w:szCs w:val="26"/>
-              </w:rPr>
-            </w:pPr>
-            <w:r>
-              <w:rPr>
-                <w:rFonts w:ascii="Leelawadee" w:hAnsi="Leelawadee" w:cs="Leelawadee"/>
-                <w:sz w:val="26"/>
-                <w:szCs w:val="26"/>
-              </w:rPr>
-              <w:t>USB 3.0 port; USB 2.0 compatible</w:t>
-            </w:r>
-            <w:r>
-              <w:rPr>
-                <w:rFonts w:ascii="Leelawadee" w:hAnsi="Leelawadee" w:cs="Leelawadee"/>
-                <w:sz w:val="26"/>
-                <w:szCs w:val="26"/>
-              </w:rPr>
-              <w:t>.</w:t>
+              <w:t>Automatic backup with included WD Backup software and Time Machine compatibility.</w:t>
+            </w:r>
+          </w:p>
+          <w:p>
+            <w:pPr>
+              <w:rPr>
+                <w:rFonts w:ascii="Leelawadee" w:hAnsi="Leelawadee" w:cs="Leelawadee"/>
+                <w:sz w:val="26"/>
+                <w:szCs w:val="26"/>
+              </w:rPr>
+            </w:pPr>
+            <w:r>
+              <w:rPr>
+                <w:rFonts w:ascii="Leelawadee" w:hAnsi="Leelawadee" w:cs="Leelawadee"/>
+                <w:sz w:val="26"/>
+                <w:szCs w:val="26"/>
+              </w:rPr>
+              <w:t>Password protection featuring hardware encryption.</w:t>
+            </w:r>
+          </w:p>
+          <w:p>
+            <w:pPr>
+              <w:rPr>
+                <w:rFonts w:ascii="Leelawadee" w:hAnsi="Leelawadee" w:cs="Leelawadee"/>
+                <w:sz w:val="26"/>
+                <w:szCs w:val="26"/>
+              </w:rPr>
+            </w:pPr>
+            <w:r>
+              <w:rPr>
+                <w:rFonts w:ascii="Leelawadee" w:hAnsi="Leelawadee" w:cs="Leelawadee"/>
+                <w:sz w:val="26"/>
+                <w:szCs w:val="26"/>
+              </w:rPr>
+              <w:t>Redesigned for a modern look.</w:t>
+            </w:r>
+          </w:p>
+          <w:p>
+            <w:pPr>
+              <w:rPr>
+                <w:rFonts w:ascii="Leelawadee" w:hAnsi="Leelawadee" w:cs="Leelawadee"/>
+                <w:sz w:val="26"/>
+                <w:szCs w:val="26"/>
+              </w:rPr>
+            </w:pPr>
+            <w:r>
+              <w:rPr>
+                <w:rFonts w:ascii="Leelawadee" w:hAnsi="Leelawadee" w:cs="Leelawadee"/>
+                <w:sz w:val="26"/>
+                <w:szCs w:val="26"/>
+              </w:rPr>
+              <w:t>A reliable drive built with WD's trusted quality.</w:t>
+            </w:r>
+          </w:p>
+          <w:p>
+            <w:pPr>
+              <w:rPr>
+                <w:rFonts w:ascii="Leelawadee" w:hAnsi="Leelawadee" w:cs="Leelawadee"/>
+                <w:sz w:val="26"/>
+                <w:szCs w:val="26"/>
+              </w:rPr>
+            </w:pPr>
+            <w:r>
+              <w:rPr>
+                <w:rFonts w:ascii="Leelawadee" w:hAnsi="Leelawadee" w:cs="Leelawadee"/>
+                <w:sz w:val="26"/>
+                <w:szCs w:val="26"/>
+              </w:rPr>
+              <w:t>USB 3.0 port, also compatible with USB 2.0.</w:t>
             </w:r>
           </w:p>
         </w:tc>
@@ -3042,7 +2691,6 @@
                 <w:sz w:val="26"/>
                 <w:szCs w:val="26"/>
               </w:rPr>
-              <w:lastRenderedPageBreak/>
               <w:t>8</w:t>
             </w:r>
           </w:p>
@@ -3069,7 +2717,16 @@
                 <w:sz w:val="26"/>
                 <w:szCs w:val="26"/>
               </w:rPr>
-              <w:t>Seagate One Touch Hub 12TB External Hard Drive Desktop HDD – USB-C and USB 3.0 Port, for Computer Desktop Workstation PC Laptop Mac, 4 Months Adobe Creative Cloud Photography Plan (STLC12000400)</w:t>
+              <w:t xml:space="preserve">Seagate One Touch Hub 12TB External Hard Drive - Desktop HDD with USB-C and USB 3.0 ports, suitable for desktop workstations, PCs, laptops, </w:t>
+            </w:r>
+            <w:r>
+              <w:rPr>
+                <w:rFonts w:ascii="Leelawadee" w:hAnsi="Leelawadee" w:cs="Leelawadee"/>
+                <w:sz w:val="26"/>
+                <w:szCs w:val="26"/>
+              </w:rPr>
+              <w:lastRenderedPageBreak/>
+              <w:t>and Macs. Includes a 4-month Adobe Creative Cloud Photography Plan (STLC12000400)</w:t>
             </w:r>
           </w:p>
         </w:tc>
@@ -3095,6 +2752,7 @@
                 <w:sz w:val="26"/>
                 <w:szCs w:val="26"/>
               </w:rPr>
+              <w:lastRenderedPageBreak/>
               <w:t>Digital storage capacity: 12TB</w:t>
             </w:r>
           </w:p>
@@ -3155,6 +2813,7 @@
                 <w:sz w:val="26"/>
                 <w:szCs w:val="26"/>
               </w:rPr>
+              <w:lastRenderedPageBreak/>
               <w:t>Brand: Seagate</w:t>
             </w:r>
           </w:p>
@@ -3427,6 +3086,7 @@
                 <w:sz w:val="26"/>
                 <w:szCs w:val="26"/>
               </w:rPr>
+              <w:lastRenderedPageBreak/>
               <w:t>9</w:t>
             </w:r>
           </w:p>
@@ -3453,7 +3113,7 @@
                 <w:sz w:val="26"/>
                 <w:szCs w:val="26"/>
               </w:rPr>
-              <w:t>Crucial X6 1TB Portable SSD - Up to 800MB/s - PC and Mac - USB 3.2 USB-C External Solid State Drive - CT1000X6SSD9</w:t>
+              <w:t>Crucial X6 1TB Portable SSD - Up to 800MB/s - Compatible with PC and Mac - USB 3.2 USB-C External Solid State Drive - CT1000X6SSD9.</w:t>
             </w:r>
           </w:p>
         </w:tc>
@@ -3688,93 +3348,68 @@
                 <w:sz w:val="26"/>
                 <w:szCs w:val="26"/>
               </w:rPr>
-              <w:t>HUGE CAPACITY: Up to 4TB, storage capacity - enough for up to 20,000 photos, 100 hours of video, 6,000 songs, or 400GB of documents with room to spare</w:t>
-            </w:r>
-            <w:r>
-              <w:rPr>
-                <w:rFonts w:ascii="Leelawadee" w:hAnsi="Leelawadee" w:cs="Leelawadee"/>
-                <w:sz w:val="26"/>
-                <w:szCs w:val="26"/>
-              </w:rPr>
-              <w:t>.</w:t>
-            </w:r>
-          </w:p>
-          <w:p>
-            <w:pPr>
-              <w:rPr>
-                <w:rFonts w:ascii="Leelawadee" w:hAnsi="Leelawadee" w:cs="Leelawadee"/>
-                <w:sz w:val="26"/>
-                <w:szCs w:val="26"/>
-              </w:rPr>
-            </w:pPr>
-            <w:r>
-              <w:rPr>
-                <w:rFonts w:ascii="Leelawadee" w:hAnsi="Leelawadee" w:cs="Leelawadee"/>
-                <w:sz w:val="26"/>
-                <w:szCs w:val="26"/>
-              </w:rPr>
-              <w:t>FAST: Read speeds up to 800MB/s – that's 3.8x faster than most hard drives</w:t>
-            </w:r>
-          </w:p>
-          <w:p>
-            <w:pPr>
-              <w:rPr>
-                <w:rFonts w:ascii="Leelawadee" w:hAnsi="Leelawadee" w:cs="Leelawadee"/>
-                <w:sz w:val="26"/>
-                <w:szCs w:val="26"/>
-              </w:rPr>
-            </w:pPr>
-            <w:r>
-              <w:rPr>
-                <w:rFonts w:ascii="Leelawadee" w:hAnsi="Leelawadee" w:cs="Leelawadee"/>
-                <w:sz w:val="26"/>
-                <w:szCs w:val="26"/>
-              </w:rPr>
-              <w:t>TINY, LIGHTWEIGHT: Fits between your fingertips and weighs less than your car keys</w:t>
-            </w:r>
-            <w:r>
-              <w:rPr>
-                <w:rFonts w:ascii="Leelawadee" w:hAnsi="Leelawadee" w:cs="Leelawadee"/>
-                <w:sz w:val="26"/>
-                <w:szCs w:val="26"/>
-              </w:rPr>
-              <w:t>.</w:t>
-            </w:r>
-          </w:p>
-          <w:p>
-            <w:pPr>
-              <w:rPr>
-                <w:rFonts w:ascii="Leelawadee" w:hAnsi="Leelawadee" w:cs="Leelawadee"/>
-                <w:sz w:val="26"/>
-                <w:szCs w:val="26"/>
-              </w:rPr>
-            </w:pPr>
-            <w:r>
-              <w:rPr>
-                <w:rFonts w:ascii="Leelawadee" w:hAnsi="Leelawadee" w:cs="Leelawadee"/>
-                <w:sz w:val="26"/>
-                <w:szCs w:val="26"/>
-              </w:rPr>
-              <w:t xml:space="preserve">BROAD COMPATIBILITY: Works with PC, Mac, Android, </w:t>
-            </w:r>
-            <w:proofErr w:type="spellStart"/>
-            <w:r>
-              <w:rPr>
-                <w:rFonts w:ascii="Leelawadee" w:hAnsi="Leelawadee" w:cs="Leelawadee"/>
-                <w:sz w:val="26"/>
-                <w:szCs w:val="26"/>
-              </w:rPr>
-              <w:t>iPad</w:t>
-            </w:r>
-            <w:proofErr w:type="spellEnd"/>
-            <w:r>
-              <w:rPr>
-                <w:rFonts w:ascii="Leelawadee" w:hAnsi="Leelawadee" w:cs="Leelawadee"/>
-                <w:sz w:val="26"/>
-                <w:szCs w:val="26"/>
-              </w:rPr>
-              <w:t xml:space="preserve"> Pro8 (PS4, Xbox </w:t>
-            </w:r>
+              <w:t>HUGE CAPACITY: Up to 4TB of storage—ample space for approximately 20,000 photos, 100 hours of video, 6,000 songs, or 400GB of documents, with extra room available.</w:t>
+            </w:r>
+          </w:p>
+          <w:p>
+            <w:pPr>
+              <w:rPr>
+                <w:rFonts w:ascii="Leelawadee" w:hAnsi="Leelawadee" w:cs="Leelawadee"/>
+                <w:sz w:val="26"/>
+                <w:szCs w:val="26"/>
+              </w:rPr>
+            </w:pPr>
+            <w:r>
+              <w:rPr>
+                <w:rFonts w:ascii="Leelawadee" w:hAnsi="Leelawadee" w:cs="Leelawadee"/>
+                <w:sz w:val="26"/>
+                <w:szCs w:val="26"/>
+              </w:rPr>
+              <w:t>FAST: Read speeds of up to 800MB/s, making it 3.8 times faster than most hard drives.</w:t>
+            </w:r>
+          </w:p>
+          <w:p>
+            <w:pPr>
+              <w:rPr>
+                <w:rFonts w:ascii="Leelawadee" w:hAnsi="Leelawadee" w:cs="Leelawadee"/>
+                <w:sz w:val="26"/>
+                <w:szCs w:val="26"/>
+              </w:rPr>
+            </w:pPr>
+            <w:r>
+              <w:rPr>
+                <w:rFonts w:ascii="Leelawadee" w:hAnsi="Leelawadee" w:cs="Leelawadee"/>
+                <w:sz w:val="26"/>
+                <w:szCs w:val="26"/>
+              </w:rPr>
+              <w:t>TINY, LIGHTWEIGHT: Compact enough to fit between your fingertips and weighs less than a set of car keys.</w:t>
+            </w:r>
+          </w:p>
+          <w:p>
+            <w:pPr>
+              <w:rPr>
+                <w:rFonts w:ascii="Leelawadee" w:hAnsi="Leelawadee" w:cs="Leelawadee"/>
+                <w:sz w:val="26"/>
+                <w:szCs w:val="26"/>
+              </w:rPr>
+            </w:pPr>
+            <w:r>
+              <w:rPr>
+                <w:rFonts w:ascii="Leelawadee" w:hAnsi="Leelawadee" w:cs="Leelawadee"/>
+                <w:sz w:val="26"/>
+                <w:szCs w:val="26"/>
+              </w:rPr>
+              <w:t>BROAD COMPATIBILITY: Compatible with PC, Mac, Android, and iPad Pro8 (PS4, Xbox One, and USB-A computers require a USB-A adapter, sold separately).</w:t>
+            </w:r>
+          </w:p>
+          <w:p>
+            <w:pPr>
+              <w:rPr>
+                <w:rFonts w:ascii="Leelawadee" w:hAnsi="Leelawadee" w:cs="Leelawadee"/>
+                <w:sz w:val="26"/>
+                <w:szCs w:val="26"/>
+              </w:rPr>
+            </w:pPr>
             <w:r>
               <w:rPr>
                 <w:rFonts w:ascii="Leelawadee" w:hAnsi="Leelawadee" w:cs="Leelawadee"/>
@@ -3782,32 +3417,7 @@
                 <w:szCs w:val="26"/>
               </w:rPr>
               <w:lastRenderedPageBreak/>
-              <w:t>One, and USB-A computer require USB-A adapter, available separately)</w:t>
-            </w:r>
-          </w:p>
-          <w:p>
-            <w:pPr>
-              <w:rPr>
-                <w:rFonts w:ascii="Leelawadee" w:hAnsi="Leelawadee" w:cs="Leelawadee"/>
-                <w:sz w:val="26"/>
-                <w:szCs w:val="26"/>
-              </w:rPr>
-            </w:pPr>
-            <w:r>
-              <w:rPr>
-                <w:rFonts w:ascii="Leelawadee" w:hAnsi="Leelawadee" w:cs="Leelawadee"/>
-                <w:sz w:val="26"/>
-                <w:szCs w:val="26"/>
-              </w:rPr>
-              <w:t>RELIABLE AND DURABLE: Backed by Micron, one of the largest manufacturers of flash storage in the world</w:t>
-            </w:r>
-            <w:r>
-              <w:rPr>
-                <w:rFonts w:ascii="Leelawadee" w:hAnsi="Leelawadee" w:cs="Leelawadee"/>
-                <w:sz w:val="26"/>
-                <w:szCs w:val="26"/>
-              </w:rPr>
-              <w:t>.</w:t>
+              <w:t>RELIABLE AND DURABLE: Supported by Micron, one of the largest manufacturers of flash storage globally.</w:t>
             </w:r>
           </w:p>
         </w:tc>
@@ -3884,7 +3494,15 @@
                 <w:sz w:val="26"/>
                 <w:szCs w:val="26"/>
               </w:rPr>
-              <w:t xml:space="preserve"> Basics USB 3.0 Portable Hard Drive Black - HDTB440EK3CA</w:t>
+              <w:t xml:space="preserve"> Basics USB 3.0 Portable</w:t>
+            </w:r>
+            <w:r>
+              <w:rPr>
+                <w:rFonts w:ascii="Leelawadee" w:hAnsi="Leelawadee" w:cs="Leelawadee"/>
+                <w:sz w:val="26"/>
+                <w:szCs w:val="26"/>
+              </w:rPr>
+              <w:t xml:space="preserve"> Hard Drive Black</w:t>
             </w:r>
           </w:p>
         </w:tc>
@@ -3982,100 +3600,58 @@
                 <w:sz w:val="26"/>
                 <w:szCs w:val="26"/>
               </w:rPr>
-              <w:t>Sleek profile design with a matte, smudge resistance finish</w:t>
-            </w:r>
-            <w:r>
-              <w:rPr>
-                <w:rFonts w:ascii="Leelawadee" w:hAnsi="Leelawadee" w:cs="Leelawadee"/>
-                <w:sz w:val="26"/>
-                <w:szCs w:val="26"/>
-              </w:rPr>
-              <w:t>.</w:t>
-            </w:r>
-          </w:p>
-          <w:p>
-            <w:pPr>
-              <w:rPr>
-                <w:rFonts w:ascii="Leelawadee" w:hAnsi="Leelawadee" w:cs="Leelawadee"/>
-                <w:sz w:val="26"/>
-                <w:szCs w:val="26"/>
-              </w:rPr>
-            </w:pPr>
-            <w:r>
-              <w:rPr>
-                <w:rFonts w:ascii="Leelawadee" w:hAnsi="Leelawadee" w:cs="Leelawadee"/>
-                <w:sz w:val="26"/>
-                <w:szCs w:val="26"/>
-              </w:rPr>
-              <w:t xml:space="preserve">Plug &amp; play; Easy to use with no software to install. Requires reformatting for Mac OS </w:t>
-            </w:r>
-            <w:proofErr w:type="gramStart"/>
-            <w:r>
-              <w:rPr>
-                <w:rFonts w:ascii="Leelawadee" w:hAnsi="Leelawadee" w:cs="Leelawadee"/>
-                <w:sz w:val="26"/>
-                <w:szCs w:val="26"/>
-              </w:rPr>
-              <w:t>v10.12 ,OS</w:t>
-            </w:r>
-            <w:proofErr w:type="gramEnd"/>
-            <w:r>
-              <w:rPr>
-                <w:rFonts w:ascii="Leelawadee" w:hAnsi="Leelawadee" w:cs="Leelawadee"/>
-                <w:sz w:val="26"/>
-                <w:szCs w:val="26"/>
-              </w:rPr>
-              <w:t xml:space="preserve"> X v10.11 , v10.4</w:t>
-            </w:r>
-            <w:r>
-              <w:rPr>
-                <w:rFonts w:ascii="Leelawadee" w:hAnsi="Leelawadee" w:cs="Leelawadee"/>
-                <w:sz w:val="26"/>
-                <w:szCs w:val="26"/>
-              </w:rPr>
-              <w:t>.</w:t>
-            </w:r>
-          </w:p>
-          <w:p>
-            <w:pPr>
-              <w:rPr>
-                <w:rFonts w:ascii="Leelawadee" w:hAnsi="Leelawadee" w:cs="Leelawadee"/>
-                <w:sz w:val="26"/>
-                <w:szCs w:val="26"/>
-              </w:rPr>
-            </w:pPr>
-            <w:r>
-              <w:rPr>
-                <w:rFonts w:ascii="Leelawadee" w:hAnsi="Leelawadee" w:cs="Leelawadee"/>
-                <w:sz w:val="26"/>
-                <w:szCs w:val="26"/>
-              </w:rPr>
-              <w:t>Quickly add more storage capacity to your PC and other compatible devices</w:t>
-            </w:r>
-            <w:r>
-              <w:rPr>
-                <w:rFonts w:ascii="Leelawadee" w:hAnsi="Leelawadee" w:cs="Leelawadee"/>
-                <w:sz w:val="26"/>
-                <w:szCs w:val="26"/>
-              </w:rPr>
-              <w:t>.</w:t>
-            </w:r>
-          </w:p>
-          <w:p>
-            <w:pPr>
-              <w:rPr>
-                <w:rFonts w:ascii="Leelawadee" w:hAnsi="Leelawadee" w:cs="Leelawadee"/>
-                <w:sz w:val="26"/>
-                <w:szCs w:val="26"/>
-              </w:rPr>
-            </w:pPr>
-            <w:r>
-              <w:rPr>
-                <w:rFonts w:ascii="Leelawadee" w:hAnsi="Leelawadee" w:cs="Leelawadee"/>
-                <w:sz w:val="26"/>
-                <w:szCs w:val="26"/>
-              </w:rPr>
-              <w:t xml:space="preserve">USB 3.0 and USB 2.0 compatible with no external AC power cord needed. Transfer rate - Up to 5 </w:t>
+              <w:t>Sleek profile design with a matte, smudge-resistant finish.</w:t>
+            </w:r>
+          </w:p>
+          <w:p>
+            <w:pPr>
+              <w:rPr>
+                <w:rFonts w:ascii="Leelawadee" w:hAnsi="Leelawadee" w:cs="Leelawadee"/>
+                <w:sz w:val="26"/>
+                <w:szCs w:val="26"/>
+              </w:rPr>
+            </w:pPr>
+            <w:r>
+              <w:rPr>
+                <w:rFonts w:ascii="Leelawadee" w:hAnsi="Leelawadee" w:cs="Leelawadee"/>
+                <w:sz w:val="26"/>
+                <w:szCs w:val="26"/>
+              </w:rPr>
+              <w:t>Plug and play functionality—easy to use with no software installation required. Requires reformatting for Mac OS v10.12, OS X v10.11, and v10.4.</w:t>
+            </w:r>
+          </w:p>
+          <w:p>
+            <w:pPr>
+              <w:rPr>
+                <w:rFonts w:ascii="Leelawadee" w:hAnsi="Leelawadee" w:cs="Leelawadee"/>
+                <w:sz w:val="26"/>
+                <w:szCs w:val="26"/>
+              </w:rPr>
+            </w:pPr>
+            <w:r>
+              <w:rPr>
+                <w:rFonts w:ascii="Leelawadee" w:hAnsi="Leelawadee" w:cs="Leelawadee"/>
+                <w:sz w:val="26"/>
+                <w:szCs w:val="26"/>
+              </w:rPr>
+              <w:t>Easily expand storage capacity for your PC and other compatible devices.</w:t>
+            </w:r>
+          </w:p>
+          <w:p>
+            <w:pPr>
+              <w:rPr>
+                <w:rFonts w:ascii="Leelawadee" w:hAnsi="Leelawadee" w:cs="Leelawadee"/>
+                <w:sz w:val="26"/>
+                <w:szCs w:val="26"/>
+              </w:rPr>
+            </w:pPr>
+            <w:r>
+              <w:rPr>
+                <w:rFonts w:ascii="Leelawadee" w:hAnsi="Leelawadee" w:cs="Leelawadee"/>
+                <w:sz w:val="26"/>
+                <w:szCs w:val="26"/>
+              </w:rPr>
+              <w:t xml:space="preserve">Compatible with USB 3.0 and USB 2.0, with no need for an external AC power cord. Transfer rates of up to 5 </w:t>
             </w:r>
             <w:proofErr w:type="spellStart"/>
             <w:r>
@@ -4086,75 +3662,31 @@
               </w:rPr>
               <w:t>Gbit</w:t>
             </w:r>
-            <w:proofErr w:type="gramStart"/>
-            <w:r>
-              <w:rPr>
-                <w:rFonts w:ascii="Leelawadee" w:hAnsi="Leelawadee" w:cs="Leelawadee"/>
-                <w:sz w:val="26"/>
-                <w:szCs w:val="26"/>
-              </w:rPr>
-              <w:t>,s</w:t>
-            </w:r>
             <w:proofErr w:type="spellEnd"/>
-            <w:proofErr w:type="gramEnd"/>
-            <w:r>
-              <w:rPr>
-                <w:rFonts w:ascii="Leelawadee" w:hAnsi="Leelawadee" w:cs="Leelawadee"/>
-                <w:sz w:val="26"/>
-                <w:szCs w:val="26"/>
-              </w:rPr>
-              <w:t xml:space="preserve"> (USB 3.0), up to 480 </w:t>
-            </w:r>
-            <w:proofErr w:type="spellStart"/>
-            <w:r>
-              <w:rPr>
-                <w:rFonts w:ascii="Leelawadee" w:hAnsi="Leelawadee" w:cs="Leelawadee"/>
-                <w:sz w:val="26"/>
-                <w:szCs w:val="26"/>
-              </w:rPr>
-              <w:t>Mbit,s</w:t>
-            </w:r>
-            <w:proofErr w:type="spellEnd"/>
-            <w:r>
-              <w:rPr>
-                <w:rFonts w:ascii="Leelawadee" w:hAnsi="Leelawadee" w:cs="Leelawadee"/>
-                <w:sz w:val="26"/>
-                <w:szCs w:val="26"/>
-              </w:rPr>
-              <w:t xml:space="preserve"> (USB 2.0)</w:t>
-            </w:r>
-            <w:r>
-              <w:rPr>
-                <w:rFonts w:ascii="Leelawadee" w:hAnsi="Leelawadee" w:cs="Leelawadee"/>
-                <w:sz w:val="26"/>
-                <w:szCs w:val="26"/>
-              </w:rPr>
-              <w:t>.</w:t>
-            </w:r>
-          </w:p>
-          <w:p>
-            <w:pPr>
-              <w:rPr>
-                <w:rFonts w:ascii="Leelawadee" w:hAnsi="Leelawadee" w:cs="Leelawadee"/>
-                <w:sz w:val="26"/>
-                <w:szCs w:val="26"/>
-              </w:rPr>
-            </w:pPr>
-            <w:r>
-              <w:rPr>
-                <w:rFonts w:ascii="Leelawadee" w:hAnsi="Leelawadee" w:cs="Leelawadee"/>
-                <w:sz w:val="26"/>
-                <w:szCs w:val="26"/>
-              </w:rPr>
-              <w:t>Includes Toshiba 1 year standard limited warranty</w:t>
-            </w:r>
-            <w:r>
-              <w:rPr>
-                <w:rFonts w:ascii="Leelawadee" w:hAnsi="Leelawadee" w:cs="Leelawadee"/>
-                <w:sz w:val="26"/>
-                <w:szCs w:val="26"/>
-              </w:rPr>
-              <w:t>.</w:t>
+            <w:r>
+              <w:rPr>
+                <w:rFonts w:ascii="Leelawadee" w:hAnsi="Leelawadee" w:cs="Leelawadee"/>
+                <w:sz w:val="26"/>
+                <w:szCs w:val="26"/>
+              </w:rPr>
+              <w:t>/s (USB 3.0) and up to 480 Mbit/s (USB 2.0).</w:t>
+            </w:r>
+          </w:p>
+          <w:p>
+            <w:pPr>
+              <w:rPr>
+                <w:rFonts w:ascii="Leelawadee" w:hAnsi="Leelawadee" w:cs="Leelawadee"/>
+                <w:sz w:val="26"/>
+                <w:szCs w:val="26"/>
+              </w:rPr>
+            </w:pPr>
+            <w:r>
+              <w:rPr>
+                <w:rFonts w:ascii="Leelawadee" w:hAnsi="Leelawadee" w:cs="Leelawadee"/>
+                <w:sz w:val="26"/>
+                <w:szCs w:val="26"/>
+              </w:rPr>
+              <w:t>Includes a standard 1-year limited warranty from Toshiba</w:t>
             </w:r>
           </w:p>
         </w:tc>
@@ -4212,25 +3744,7 @@
                 <w:sz w:val="26"/>
                 <w:szCs w:val="26"/>
               </w:rPr>
-              <w:t xml:space="preserve">Kingston A400 SATA SSD Solid State Drive 2.5 Inch </w:t>
-            </w:r>
-            <w:proofErr w:type="spellStart"/>
-            <w:r>
-              <w:rPr>
-                <w:rFonts w:ascii="Leelawadee" w:hAnsi="Leelawadee" w:cs="Leelawadee"/>
-                <w:sz w:val="26"/>
-                <w:szCs w:val="26"/>
-              </w:rPr>
-              <w:t>Sata</w:t>
-            </w:r>
-            <w:proofErr w:type="spellEnd"/>
-            <w:r>
-              <w:rPr>
-                <w:rFonts w:ascii="Leelawadee" w:hAnsi="Leelawadee" w:cs="Leelawadee"/>
-                <w:sz w:val="26"/>
-                <w:szCs w:val="26"/>
-              </w:rPr>
-              <w:t xml:space="preserve"> 3-480 GB, SA400S37/480G, Black</w:t>
+              <w:t>Kingston A400 2.5 Inch SATA SSD Solid State Drive, SATA 3, 480GB (SA400S37/480G), Black.</w:t>
             </w:r>
           </w:p>
         </w:tc>
@@ -4388,106 +3902,58 @@
                 <w:sz w:val="26"/>
                 <w:szCs w:val="26"/>
               </w:rPr>
-              <w:t>Fast start up, loading and file transfers. A400 has a 7 millimeter form factor to fit in a wider array of systems. It’s ideal for slimmer notebooks and in systems with limited available space</w:t>
-            </w:r>
-            <w:r>
-              <w:rPr>
-                <w:rFonts w:ascii="Leelawadee" w:hAnsi="Leelawadee" w:cs="Leelawadee"/>
-                <w:sz w:val="26"/>
-                <w:szCs w:val="26"/>
-              </w:rPr>
-              <w:t>.</w:t>
-            </w:r>
-          </w:p>
-          <w:p>
-            <w:pPr>
-              <w:rPr>
-                <w:rFonts w:ascii="Leelawadee" w:hAnsi="Leelawadee" w:cs="Leelawadee"/>
-                <w:sz w:val="26"/>
-                <w:szCs w:val="26"/>
-              </w:rPr>
-            </w:pPr>
-            <w:r>
-              <w:rPr>
-                <w:rFonts w:ascii="Leelawadee" w:hAnsi="Leelawadee" w:cs="Leelawadee"/>
-                <w:sz w:val="26"/>
-                <w:szCs w:val="26"/>
-              </w:rPr>
-              <w:t>More reliable and durable than a hard drive</w:t>
-            </w:r>
-            <w:r>
-              <w:rPr>
-                <w:rFonts w:ascii="Leelawadee" w:hAnsi="Leelawadee" w:cs="Leelawadee"/>
-                <w:sz w:val="26"/>
-                <w:szCs w:val="26"/>
-              </w:rPr>
-              <w:t>.</w:t>
-            </w:r>
-          </w:p>
-          <w:p>
-            <w:pPr>
-              <w:rPr>
-                <w:rFonts w:ascii="Leelawadee" w:hAnsi="Leelawadee" w:cs="Leelawadee"/>
-                <w:sz w:val="26"/>
-                <w:szCs w:val="26"/>
-              </w:rPr>
-            </w:pPr>
-            <w:r>
-              <w:rPr>
-                <w:rFonts w:ascii="Leelawadee" w:hAnsi="Leelawadee" w:cs="Leelawadee"/>
-                <w:sz w:val="26"/>
-                <w:szCs w:val="26"/>
-              </w:rPr>
-              <w:t>Multiple capacities with space for applications or a hard drive replacement; Operating temperature: 0°C~70°C</w:t>
-            </w:r>
-            <w:r>
-              <w:rPr>
-                <w:rFonts w:ascii="Leelawadee" w:hAnsi="Leelawadee" w:cs="Leelawadee"/>
-                <w:sz w:val="26"/>
-                <w:szCs w:val="26"/>
-              </w:rPr>
-              <w:t>.</w:t>
-            </w:r>
-          </w:p>
-          <w:p>
-            <w:pPr>
-              <w:rPr>
-                <w:rFonts w:ascii="Leelawadee" w:hAnsi="Leelawadee" w:cs="Leelawadee"/>
-                <w:sz w:val="26"/>
-                <w:szCs w:val="26"/>
-              </w:rPr>
-            </w:pPr>
-            <w:r>
-              <w:rPr>
-                <w:rFonts w:ascii="Leelawadee" w:hAnsi="Leelawadee" w:cs="Leelawadee"/>
-                <w:sz w:val="26"/>
-                <w:szCs w:val="26"/>
-              </w:rPr>
-              <w:t>Capacity: 480GB, Interface: SATA Rev. 3.0 (6Gb/s) with backwards</w:t>
-            </w:r>
-            <w:r>
-              <w:rPr>
-                <w:rFonts w:ascii="Leelawadee" w:hAnsi="Leelawadee" w:cs="Leelawadee"/>
-                <w:sz w:val="26"/>
-                <w:szCs w:val="26"/>
-              </w:rPr>
-              <w:t>.</w:t>
-            </w:r>
-            <w:r>
-              <w:rPr>
-                <w:rFonts w:ascii="Leelawadee" w:hAnsi="Leelawadee" w:cs="Leelawadee"/>
-                <w:sz w:val="26"/>
-                <w:szCs w:val="26"/>
-              </w:rPr>
-              <w:t xml:space="preserve"> compatibility to SATA Rev. 2.0. 480GB to 500MB/s Read and 450MB/s Write</w:t>
-            </w:r>
-            <w:r>
-              <w:rPr>
-                <w:rFonts w:ascii="Leelawadee" w:hAnsi="Leelawadee" w:cs="Leelawadee"/>
-                <w:sz w:val="26"/>
-                <w:szCs w:val="26"/>
-              </w:rPr>
-              <w:t>.</w:t>
+              <w:t>Experience fast startup, loading, and file transfers with the A400. Its 7mm form factor allows it to fit into a wider range of systems, making it ideal for slimmer notebooks and systems with limited space.</w:t>
+            </w:r>
+          </w:p>
+          <w:p>
+            <w:pPr>
+              <w:rPr>
+                <w:rFonts w:ascii="Leelawadee" w:hAnsi="Leelawadee" w:cs="Leelawadee"/>
+                <w:sz w:val="26"/>
+                <w:szCs w:val="26"/>
+              </w:rPr>
+            </w:pPr>
+            <w:r>
+              <w:rPr>
+                <w:rFonts w:ascii="Leelawadee" w:hAnsi="Leelawadee" w:cs="Leelawadee"/>
+                <w:sz w:val="26"/>
+                <w:szCs w:val="26"/>
+              </w:rPr>
+              <w:t>The A400 is more reliable and durable than traditional hard drives.</w:t>
+            </w:r>
+          </w:p>
+          <w:p>
+            <w:pPr>
+              <w:rPr>
+                <w:rFonts w:ascii="Leelawadee" w:hAnsi="Leelawadee" w:cs="Leelawadee"/>
+                <w:sz w:val="26"/>
+                <w:szCs w:val="26"/>
+              </w:rPr>
+            </w:pPr>
+            <w:r>
+              <w:rPr>
+                <w:rFonts w:ascii="Leelawadee" w:hAnsi="Leelawadee" w:cs="Leelawadee"/>
+                <w:sz w:val="26"/>
+                <w:szCs w:val="26"/>
+              </w:rPr>
+              <w:t>Available in multiple capacities, it serves well for applications or as a hard drive replacement, with an operating temperature range of 0°C to 70°C.</w:t>
+            </w:r>
+          </w:p>
+          <w:p>
+            <w:pPr>
+              <w:rPr>
+                <w:rFonts w:ascii="Leelawadee" w:hAnsi="Leelawadee" w:cs="Leelawadee"/>
+                <w:sz w:val="26"/>
+                <w:szCs w:val="26"/>
+              </w:rPr>
+            </w:pPr>
+            <w:r>
+              <w:rPr>
+                <w:rFonts w:ascii="Leelawadee" w:hAnsi="Leelawadee" w:cs="Leelawadee"/>
+                <w:sz w:val="26"/>
+                <w:szCs w:val="26"/>
+              </w:rPr>
+              <w:t>Capacity: 480GB; Interface: SATA Rev. 3.0 (6Gb/s) with backward compatibility to SATA Rev. 2.0. It offers read speeds of up to 500MB/s and write speeds of up to 450MB/s.</w:t>
             </w:r>
           </w:p>
         </w:tc>
@@ -4545,7 +4011,7 @@
                 <w:sz w:val="26"/>
                 <w:szCs w:val="26"/>
               </w:rPr>
-              <w:t>Kingston A400 SATA SSD Internal Solid State Drive 2.5 Inch, 960 GB SA400S37/960G</w:t>
+              <w:t>Kingston A400 2.5 Inch SATA SSD Internal Solid State Drive, 960GB (SA400S37/960G).</w:t>
             </w:r>
           </w:p>
         </w:tc>
@@ -4772,148 +4238,92 @@
                 <w:sz w:val="26"/>
                 <w:szCs w:val="26"/>
               </w:rPr>
-              <w:t>Multiple capacities with space for applications or a hard drive replacement</w:t>
-            </w:r>
-            <w:r>
-              <w:rPr>
-                <w:rFonts w:ascii="Leelawadee" w:hAnsi="Leelawadee" w:cs="Leelawadee"/>
-                <w:sz w:val="26"/>
-                <w:szCs w:val="26"/>
-              </w:rPr>
-              <w:t>.</w:t>
-            </w:r>
-          </w:p>
-          <w:p>
-            <w:pPr>
-              <w:rPr>
-                <w:rFonts w:ascii="Leelawadee" w:hAnsi="Leelawadee" w:cs="Leelawadee"/>
-                <w:sz w:val="26"/>
-                <w:szCs w:val="26"/>
-              </w:rPr>
-            </w:pPr>
-            <w:r>
-              <w:rPr>
-                <w:rFonts w:ascii="Leelawadee" w:hAnsi="Leelawadee" w:cs="Leelawadee"/>
-                <w:sz w:val="26"/>
-                <w:szCs w:val="26"/>
-              </w:rPr>
-              <w:t>More reliable and durable than a hard drive</w:t>
-            </w:r>
-            <w:r>
-              <w:rPr>
-                <w:rFonts w:ascii="Leelawadee" w:hAnsi="Leelawadee" w:cs="Leelawadee"/>
-                <w:sz w:val="26"/>
-                <w:szCs w:val="26"/>
-              </w:rPr>
-              <w:t>.</w:t>
-            </w:r>
-          </w:p>
-          <w:p>
-            <w:pPr>
-              <w:rPr>
-                <w:rFonts w:ascii="Leelawadee" w:hAnsi="Leelawadee" w:cs="Leelawadee"/>
-                <w:sz w:val="26"/>
-                <w:szCs w:val="26"/>
-              </w:rPr>
-            </w:pPr>
-            <w:r>
-              <w:rPr>
-                <w:rFonts w:ascii="Leelawadee" w:hAnsi="Leelawadee" w:cs="Leelawadee"/>
-                <w:sz w:val="26"/>
-                <w:szCs w:val="26"/>
-              </w:rPr>
-              <w:t xml:space="preserve">Brand: </w:t>
-            </w:r>
-            <w:r>
-              <w:rPr>
-                <w:rFonts w:ascii="Leelawadee" w:hAnsi="Leelawadee" w:cs="Leelawadee"/>
-                <w:sz w:val="26"/>
-                <w:szCs w:val="26"/>
-              </w:rPr>
-              <w:t>Kingston.</w:t>
-            </w:r>
-          </w:p>
-          <w:p>
-            <w:pPr>
-              <w:rPr>
-                <w:rFonts w:ascii="Leelawadee" w:hAnsi="Leelawadee" w:cs="Leelawadee"/>
-                <w:sz w:val="26"/>
-                <w:szCs w:val="26"/>
-              </w:rPr>
-            </w:pPr>
-            <w:r>
-              <w:rPr>
-                <w:rFonts w:ascii="Leelawadee" w:hAnsi="Leelawadee" w:cs="Leelawadee"/>
-                <w:sz w:val="26"/>
-                <w:szCs w:val="26"/>
-              </w:rPr>
-              <w:t>Storage Capacity: 960 GB</w:t>
-            </w:r>
-            <w:r>
-              <w:rPr>
-                <w:rFonts w:ascii="Leelawadee" w:hAnsi="Leelawadee" w:cs="Leelawadee"/>
-                <w:sz w:val="26"/>
-                <w:szCs w:val="26"/>
-              </w:rPr>
-              <w:t>.</w:t>
-            </w:r>
-          </w:p>
-          <w:p>
-            <w:pPr>
-              <w:rPr>
-                <w:rFonts w:ascii="Leelawadee" w:hAnsi="Leelawadee" w:cs="Leelawadee"/>
-                <w:sz w:val="26"/>
-                <w:szCs w:val="26"/>
-              </w:rPr>
-            </w:pPr>
-            <w:r>
-              <w:rPr>
-                <w:rFonts w:ascii="Leelawadee" w:hAnsi="Leelawadee" w:cs="Leelawadee"/>
-                <w:sz w:val="26"/>
-                <w:szCs w:val="26"/>
-              </w:rPr>
-              <w:t>Compatible operating systems: Windows &amp; Mac</w:t>
-            </w:r>
-            <w:r>
-              <w:rPr>
-                <w:rFonts w:ascii="Leelawadee" w:hAnsi="Leelawadee" w:cs="Leelawadee"/>
-                <w:sz w:val="26"/>
-                <w:szCs w:val="26"/>
-              </w:rPr>
-              <w:t>.</w:t>
-            </w:r>
-          </w:p>
-          <w:p>
-            <w:pPr>
-              <w:rPr>
-                <w:rFonts w:ascii="Leelawadee" w:hAnsi="Leelawadee" w:cs="Leelawadee"/>
-                <w:sz w:val="26"/>
-                <w:szCs w:val="26"/>
-              </w:rPr>
-            </w:pPr>
-            <w:r>
-              <w:rPr>
-                <w:rFonts w:ascii="Leelawadee" w:hAnsi="Leelawadee" w:cs="Leelawadee"/>
-                <w:sz w:val="26"/>
-                <w:szCs w:val="26"/>
-              </w:rPr>
-              <w:t>Drive Interface Type</w:t>
-            </w:r>
-            <w:r>
-              <w:rPr>
-                <w:rFonts w:ascii="Leelawadee" w:hAnsi="Leelawadee" w:cs="Leelawadee"/>
-                <w:sz w:val="26"/>
-                <w:szCs w:val="26"/>
-              </w:rPr>
-              <w:t>: SATA 3</w:t>
-            </w:r>
-            <w:r>
-              <w:rPr>
-                <w:rFonts w:ascii="Leelawadee" w:hAnsi="Leelawadee" w:cs="Leelawadee"/>
-                <w:sz w:val="26"/>
-                <w:szCs w:val="26"/>
-              </w:rPr>
-              <w:t>.</w:t>
+              <w:t>Available in multiple capacities, suitable for applications or as a hard drive replacement.</w:t>
+            </w:r>
+          </w:p>
+          <w:p>
+            <w:pPr>
+              <w:rPr>
+                <w:rFonts w:ascii="Leelawadee" w:hAnsi="Leelawadee" w:cs="Leelawadee"/>
+                <w:sz w:val="26"/>
+                <w:szCs w:val="26"/>
+              </w:rPr>
+            </w:pPr>
+            <w:r>
+              <w:rPr>
+                <w:rFonts w:ascii="Leelawadee" w:hAnsi="Leelawadee" w:cs="Leelawadee"/>
+                <w:sz w:val="26"/>
+                <w:szCs w:val="26"/>
+              </w:rPr>
+              <w:t>More reliable and durable than traditional hard drives.</w:t>
+            </w:r>
+          </w:p>
+          <w:p>
+            <w:pPr>
+              <w:rPr>
+                <w:rFonts w:ascii="Leelawadee" w:hAnsi="Leelawadee" w:cs="Leelawadee"/>
+                <w:sz w:val="26"/>
+                <w:szCs w:val="26"/>
+              </w:rPr>
+            </w:pPr>
+            <w:r>
+              <w:rPr>
+                <w:rFonts w:ascii="Leelawadee" w:hAnsi="Leelawadee" w:cs="Leelawadee"/>
+                <w:sz w:val="26"/>
+                <w:szCs w:val="26"/>
+              </w:rPr>
+              <w:t>Brand: Kingston</w:t>
+            </w:r>
+          </w:p>
+          <w:p>
+            <w:pPr>
+              <w:rPr>
+                <w:rFonts w:ascii="Leelawadee" w:hAnsi="Leelawadee" w:cs="Leelawadee"/>
+                <w:sz w:val="26"/>
+                <w:szCs w:val="26"/>
+              </w:rPr>
+            </w:pPr>
+            <w:r>
+              <w:rPr>
+                <w:rFonts w:ascii="Leelawadee" w:hAnsi="Leelawadee" w:cs="Leelawadee"/>
+                <w:sz w:val="26"/>
+                <w:szCs w:val="26"/>
+              </w:rPr>
+              <w:t>Storage Capacity: 960GB</w:t>
+            </w:r>
+          </w:p>
+          <w:p>
+            <w:pPr>
+              <w:rPr>
+                <w:rFonts w:ascii="Leelawadee" w:hAnsi="Leelawadee" w:cs="Leelawadee"/>
+                <w:sz w:val="26"/>
+                <w:szCs w:val="26"/>
+              </w:rPr>
+            </w:pPr>
+            <w:r>
+              <w:rPr>
+                <w:rFonts w:ascii="Leelawadee" w:hAnsi="Leelawadee" w:cs="Leelawadee"/>
+                <w:sz w:val="26"/>
+                <w:szCs w:val="26"/>
+              </w:rPr>
+              <w:t>Compatible Operating Systems: Windows &amp; Mac</w:t>
+            </w:r>
+          </w:p>
+          <w:p>
+            <w:pPr>
+              <w:rPr>
+                <w:rFonts w:ascii="Leelawadee" w:hAnsi="Leelawadee" w:cs="Leelawadee"/>
+                <w:sz w:val="26"/>
+                <w:szCs w:val="26"/>
+              </w:rPr>
+            </w:pPr>
+            <w:r>
+              <w:rPr>
+                <w:rFonts w:ascii="Leelawadee" w:hAnsi="Leelawadee" w:cs="Leelawadee"/>
+                <w:sz w:val="26"/>
+                <w:szCs w:val="26"/>
+              </w:rPr>
+              <w:t>Drive Interface Type: SATA 3</w:t>
             </w:r>
           </w:p>
           <w:p>
@@ -4932,14 +4342,8 @@
               </w:rPr>
               <w:t>Drive Type: SSD</w:t>
             </w:r>
-            <w:r>
-              <w:rPr>
-                <w:rFonts w:ascii="Leelawadee" w:hAnsi="Leelawadee" w:cs="Leelawadee"/>
-                <w:sz w:val="26"/>
-                <w:szCs w:val="26"/>
-              </w:rPr>
-              <w:t>.</w:t>
-            </w:r>
+            <w:bookmarkStart w:id="0" w:name="_GoBack"/>
+            <w:bookmarkEnd w:id="0"/>
           </w:p>
         </w:tc>
       </w:tr>
@@ -5365,7 +4769,7 @@
 </file>
 
 <file path=word/styles.xml><?xml version="1.0" encoding="utf-8"?>
-<w:styles xmlns:r="http://schemas.openxmlformats.org/officeDocument/2006/relationships" xmlns:w="http://schemas.openxmlformats.org/wordprocessingml/2006/main">
+<w:styles xmlns:mc="http://schemas.openxmlformats.org/markup-compatibility/2006" xmlns:r="http://schemas.openxmlformats.org/officeDocument/2006/relationships" xmlns:w="http://schemas.openxmlformats.org/wordprocessingml/2006/main" xmlns:w14="http://schemas.microsoft.com/office/word/2010/wordml" xmlns:w15="http://schemas.microsoft.com/office/word/2012/wordml" xmlns:w16se="http://schemas.microsoft.com/office/word/2015/wordml/symex" mc:Ignorable="w14 w15 w16se">
   <w:docDefaults>
     <w:rPrDefault>
       <w:rPr>
@@ -5381,144 +4785,378 @@
       </w:pPr>
     </w:pPrDefault>
   </w:docDefaults>
-  <w:latentStyles w:defLockedState="0" w:defUIPriority="99" w:defSemiHidden="1" w:defUnhideWhenUsed="1" w:defQFormat="0" w:count="267">
-    <w:lsdException w:name="Normal" w:semiHidden="0" w:uiPriority="0" w:unhideWhenUsed="0" w:qFormat="1"/>
-    <w:lsdException w:name="heading 1" w:semiHidden="0" w:uiPriority="9" w:unhideWhenUsed="0" w:qFormat="1"/>
-    <w:lsdException w:name="heading 2" w:uiPriority="9" w:qFormat="1"/>
-    <w:lsdException w:name="heading 3" w:uiPriority="9" w:qFormat="1"/>
-    <w:lsdException w:name="heading 4" w:uiPriority="9" w:qFormat="1"/>
-    <w:lsdException w:name="heading 5" w:uiPriority="9" w:qFormat="1"/>
-    <w:lsdException w:name="heading 6" w:uiPriority="9" w:qFormat="1"/>
-    <w:lsdException w:name="heading 7" w:uiPriority="9" w:qFormat="1"/>
-    <w:lsdException w:name="heading 8" w:uiPriority="9" w:qFormat="1"/>
-    <w:lsdException w:name="heading 9" w:uiPriority="9" w:qFormat="1"/>
-    <w:lsdException w:name="toc 1" w:uiPriority="39"/>
-    <w:lsdException w:name="toc 2" w:uiPriority="39"/>
-    <w:lsdException w:name="toc 3" w:uiPriority="39"/>
-    <w:lsdException w:name="toc 4" w:uiPriority="39"/>
-    <w:lsdException w:name="toc 5" w:uiPriority="39"/>
-    <w:lsdException w:name="toc 6" w:uiPriority="39"/>
-    <w:lsdException w:name="toc 7" w:uiPriority="39"/>
-    <w:lsdException w:name="toc 8" w:uiPriority="39"/>
-    <w:lsdException w:name="toc 9" w:uiPriority="39"/>
-    <w:lsdException w:name="caption" w:uiPriority="35" w:qFormat="1"/>
-    <w:lsdException w:name="Title" w:semiHidden="0" w:uiPriority="10" w:unhideWhenUsed="0" w:qFormat="1"/>
-    <w:lsdException w:name="Default Paragraph Font" w:uiPriority="1"/>
-    <w:lsdException w:name="Subtitle" w:semiHidden="0" w:uiPriority="11" w:unhideWhenUsed="0" w:qFormat="1"/>
-    <w:lsdException w:name="Strong" w:semiHidden="0" w:uiPriority="22" w:unhideWhenUsed="0" w:qFormat="1"/>
-    <w:lsdException w:name="Emphasis" w:semiHidden="0" w:uiPriority="20" w:unhideWhenUsed="0" w:qFormat="1"/>
-    <w:lsdException w:name="Table Grid" w:semiHidden="0" w:uiPriority="39" w:unhideWhenUsed="0"/>
-    <w:lsdException w:name="Placeholder Text" w:unhideWhenUsed="0"/>
-    <w:lsdException w:name="No Spacing" w:semiHidden="0" w:uiPriority="1" w:unhideWhenUsed="0" w:qFormat="1"/>
-    <w:lsdException w:name="Light Shading" w:semiHidden="0" w:uiPriority="60" w:unhideWhenUsed="0"/>
-    <w:lsdException w:name="Light List" w:semiHidden="0" w:uiPriority="61" w:unhideWhenUsed="0"/>
-    <w:lsdException w:name="Light Grid" w:semiHidden="0" w:uiPriority="62" w:unhideWhenUsed="0"/>
-    <w:lsdException w:name="Medium Shading 1" w:semiHidden="0" w:uiPriority="63" w:unhideWhenUsed="0"/>
-    <w:lsdException w:name="Medium Shading 2" w:semiHidden="0" w:uiPriority="64" w:unhideWhenUsed="0"/>
-    <w:lsdException w:name="Medium List 1" w:semiHidden="0" w:uiPriority="65" w:unhideWhenUsed="0"/>
-    <w:lsdException w:name="Medium List 2" w:semiHidden="0" w:uiPriority="66" w:unhideWhenUsed="0"/>
-    <w:lsdException w:name="Medium Grid 1" w:semiHidden="0" w:uiPriority="67" w:unhideWhenUsed="0"/>
-    <w:lsdException w:name="Medium Grid 2" w:semiHidden="0" w:uiPriority="68" w:unhideWhenUsed="0"/>
-    <w:lsdException w:name="Medium Grid 3" w:semiHidden="0" w:uiPriority="69" w:unhideWhenUsed="0"/>
-    <w:lsdException w:name="Dark List" w:semiHidden="0" w:uiPriority="70" w:unhideWhenUsed="0"/>
-    <w:lsdException w:name="Colorful Shading" w:semiHidden="0" w:uiPriority="71" w:unhideWhenUsed="0"/>
-    <w:lsdException w:name="Colorful List" w:semiHidden="0" w:uiPriority="72" w:unhideWhenUsed="0"/>
-    <w:lsdException w:name="Colorful Grid" w:semiHidden="0" w:uiPriority="73" w:unhideWhenUsed="0"/>
-    <w:lsdException w:name="Light Shading Accent 1" w:semiHidden="0" w:uiPriority="60" w:unhideWhenUsed="0"/>
-    <w:lsdException w:name="Light List Accent 1" w:semiHidden="0" w:uiPriority="61" w:unhideWhenUsed="0"/>
-    <w:lsdException w:name="Light Grid Accent 1" w:semiHidden="0" w:uiPriority="62" w:unhideWhenUsed="0"/>
-    <w:lsdException w:name="Medium Shading 1 Accent 1" w:semiHidden="0" w:uiPriority="63" w:unhideWhenUsed="0"/>
-    <w:lsdException w:name="Medium Shading 2 Accent 1" w:semiHidden="0" w:uiPriority="64" w:unhideWhenUsed="0"/>
-    <w:lsdException w:name="Medium List 1 Accent 1" w:semiHidden="0" w:uiPriority="65" w:unhideWhenUsed="0"/>
-    <w:lsdException w:name="Revision" w:unhideWhenUsed="0"/>
-    <w:lsdException w:name="List Paragraph" w:semiHidden="0" w:uiPriority="34" w:unhideWhenUsed="0" w:qFormat="1"/>
-    <w:lsdException w:name="Quote" w:semiHidden="0" w:uiPriority="29" w:unhideWhenUsed="0" w:qFormat="1"/>
-    <w:lsdException w:name="Intense Quote" w:semiHidden="0" w:uiPriority="30" w:unhideWhenUsed="0" w:qFormat="1"/>
-    <w:lsdException w:name="Medium List 2 Accent 1" w:semiHidden="0" w:uiPriority="66" w:unhideWhenUsed="0"/>
-    <w:lsdException w:name="Medium Grid 1 Accent 1" w:semiHidden="0" w:uiPriority="67" w:unhideWhenUsed="0"/>
-    <w:lsdException w:name="Medium Grid 2 Accent 1" w:semiHidden="0" w:uiPriority="68" w:unhideWhenUsed="0"/>
-    <w:lsdException w:name="Medium Grid 3 Accent 1" w:semiHidden="0" w:uiPriority="69" w:unhideWhenUsed="0"/>
-    <w:lsdException w:name="Dark List Accent 1" w:semiHidden="0" w:uiPriority="70" w:unhideWhenUsed="0"/>
-    <w:lsdException w:name="Colorful Shading Accent 1" w:semiHidden="0" w:uiPriority="71" w:unhideWhenUsed="0"/>
-    <w:lsdException w:name="Colorful List Accent 1" w:semiHidden="0" w:uiPriority="72" w:unhideWhenUsed="0"/>
-    <w:lsdException w:name="Colorful Grid Accent 1" w:semiHidden="0" w:uiPriority="73" w:unhideWhenUsed="0"/>
-    <w:lsdException w:name="Light Shading Accent 2" w:semiHidden="0" w:uiPriority="60" w:unhideWhenUsed="0"/>
-    <w:lsdException w:name="Light List Accent 2" w:semiHidden="0" w:uiPriority="61" w:unhideWhenUsed="0"/>
-    <w:lsdException w:name="Light Grid Accent 2" w:semiHidden="0" w:uiPriority="62" w:unhideWhenUsed="0"/>
-    <w:lsdException w:name="Medium Shading 1 Accent 2" w:semiHidden="0" w:uiPriority="63" w:unhideWhenUsed="0"/>
-    <w:lsdException w:name="Medium Shading 2 Accent 2" w:semiHidden="0" w:uiPriority="64" w:unhideWhenUsed="0"/>
-    <w:lsdException w:name="Medium List 1 Accent 2" w:semiHidden="0" w:uiPriority="65" w:unhideWhenUsed="0"/>
-    <w:lsdException w:name="Medium List 2 Accent 2" w:semiHidden="0" w:uiPriority="66" w:unhideWhenUsed="0"/>
-    <w:lsdException w:name="Medium Grid 1 Accent 2" w:semiHidden="0" w:uiPriority="67" w:unhideWhenUsed="0"/>
-    <w:lsdException w:name="Medium Grid 2 Accent 2" w:semiHidden="0" w:uiPriority="68" w:unhideWhenUsed="0"/>
-    <w:lsdException w:name="Medium Grid 3 Accent 2" w:semiHidden="0" w:uiPriority="69" w:unhideWhenUsed="0"/>
-    <w:lsdException w:name="Dark List Accent 2" w:semiHidden="0" w:uiPriority="70" w:unhideWhenUsed="0"/>
-    <w:lsdException w:name="Colorful Shading Accent 2" w:semiHidden="0" w:uiPriority="71" w:unhideWhenUsed="0"/>
-    <w:lsdException w:name="Colorful List Accent 2" w:semiHidden="0" w:uiPriority="72" w:unhideWhenUsed="0"/>
-    <w:lsdException w:name="Colorful Grid Accent 2" w:semiHidden="0" w:uiPriority="73" w:unhideWhenUsed="0"/>
-    <w:lsdException w:name="Light Shading Accent 3" w:semiHidden="0" w:uiPriority="60" w:unhideWhenUsed="0"/>
-    <w:lsdException w:name="Light List Accent 3" w:semiHidden="0" w:uiPriority="61" w:unhideWhenUsed="0"/>
-    <w:lsdException w:name="Light Grid Accent 3" w:semiHidden="0" w:uiPriority="62" w:unhideWhenUsed="0"/>
-    <w:lsdException w:name="Medium Shading 1 Accent 3" w:semiHidden="0" w:uiPriority="63" w:unhideWhenUsed="0"/>
-    <w:lsdException w:name="Medium Shading 2 Accent 3" w:semiHidden="0" w:uiPriority="64" w:unhideWhenUsed="0"/>
-    <w:lsdException w:name="Medium List 1 Accent 3" w:semiHidden="0" w:uiPriority="65" w:unhideWhenUsed="0"/>
-    <w:lsdException w:name="Medium List 2 Accent 3" w:semiHidden="0" w:uiPriority="66" w:unhideWhenUsed="0"/>
-    <w:lsdException w:name="Medium Grid 1 Accent 3" w:semiHidden="0" w:uiPriority="67" w:unhideWhenUsed="0"/>
-    <w:lsdException w:name="Medium Grid 2 Accent 3" w:semiHidden="0" w:uiPriority="68" w:unhideWhenUsed="0"/>
-    <w:lsdException w:name="Medium Grid 3 Accent 3" w:semiHidden="0" w:uiPriority="69" w:unhideWhenUsed="0"/>
-    <w:lsdException w:name="Dark List Accent 3" w:semiHidden="0" w:uiPriority="70" w:unhideWhenUsed="0"/>
-    <w:lsdException w:name="Colorful Shading Accent 3" w:semiHidden="0" w:uiPriority="71" w:unhideWhenUsed="0"/>
-    <w:lsdException w:name="Colorful List Accent 3" w:semiHidden="0" w:uiPriority="72" w:unhideWhenUsed="0"/>
-    <w:lsdException w:name="Colorful Grid Accent 3" w:semiHidden="0" w:uiPriority="73" w:unhideWhenUsed="0"/>
-    <w:lsdException w:name="Light Shading Accent 4" w:semiHidden="0" w:uiPriority="60" w:unhideWhenUsed="0"/>
-    <w:lsdException w:name="Light List Accent 4" w:semiHidden="0" w:uiPriority="61" w:unhideWhenUsed="0"/>
-    <w:lsdException w:name="Light Grid Accent 4" w:semiHidden="0" w:uiPriority="62" w:unhideWhenUsed="0"/>
-    <w:lsdException w:name="Medium Shading 1 Accent 4" w:semiHidden="0" w:uiPriority="63" w:unhideWhenUsed="0"/>
-    <w:lsdException w:name="Medium Shading 2 Accent 4" w:semiHidden="0" w:uiPriority="64" w:unhideWhenUsed="0"/>
-    <w:lsdException w:name="Medium List 1 Accent 4" w:semiHidden="0" w:uiPriority="65" w:unhideWhenUsed="0"/>
-    <w:lsdException w:name="Medium List 2 Accent 4" w:semiHidden="0" w:uiPriority="66" w:unhideWhenUsed="0"/>
-    <w:lsdException w:name="Medium Grid 1 Accent 4" w:semiHidden="0" w:uiPriority="67" w:unhideWhenUsed="0"/>
-    <w:lsdException w:name="Medium Grid 2 Accent 4" w:semiHidden="0" w:uiPriority="68" w:unhideWhenUsed="0"/>
-    <w:lsdException w:name="Medium Grid 3 Accent 4" w:semiHidden="0" w:uiPriority="69" w:unhideWhenUsed="0"/>
-    <w:lsdException w:name="Dark List Accent 4" w:semiHidden="0" w:uiPriority="70" w:unhideWhenUsed="0"/>
-    <w:lsdException w:name="Colorful Shading Accent 4" w:semiHidden="0" w:uiPriority="71" w:unhideWhenUsed="0"/>
-    <w:lsdException w:name="Colorful List Accent 4" w:semiHidden="0" w:uiPriority="72" w:unhideWhenUsed="0"/>
-    <w:lsdException w:name="Colorful Grid Accent 4" w:semiHidden="0" w:uiPriority="73" w:unhideWhenUsed="0"/>
-    <w:lsdException w:name="Light Shading Accent 5" w:semiHidden="0" w:uiPriority="60" w:unhideWhenUsed="0"/>
-    <w:lsdException w:name="Light List Accent 5" w:semiHidden="0" w:uiPriority="61" w:unhideWhenUsed="0"/>
-    <w:lsdException w:name="Light Grid Accent 5" w:semiHidden="0" w:uiPriority="62" w:unhideWhenUsed="0"/>
-    <w:lsdException w:name="Medium Shading 1 Accent 5" w:semiHidden="0" w:uiPriority="63" w:unhideWhenUsed="0"/>
-    <w:lsdException w:name="Medium Shading 2 Accent 5" w:semiHidden="0" w:uiPriority="64" w:unhideWhenUsed="0"/>
-    <w:lsdException w:name="Medium List 1 Accent 5" w:semiHidden="0" w:uiPriority="65" w:unhideWhenUsed="0"/>
-    <w:lsdException w:name="Medium List 2 Accent 5" w:semiHidden="0" w:uiPriority="66" w:unhideWhenUsed="0"/>
-    <w:lsdException w:name="Medium Grid 1 Accent 5" w:semiHidden="0" w:uiPriority="67" w:unhideWhenUsed="0"/>
-    <w:lsdException w:name="Medium Grid 2 Accent 5" w:semiHidden="0" w:uiPriority="68" w:unhideWhenUsed="0"/>
-    <w:lsdException w:name="Medium Grid 3 Accent 5" w:semiHidden="0" w:uiPriority="69" w:unhideWhenUsed="0"/>
-    <w:lsdException w:name="Dark List Accent 5" w:semiHidden="0" w:uiPriority="70" w:unhideWhenUsed="0"/>
-    <w:lsdException w:name="Colorful Shading Accent 5" w:semiHidden="0" w:uiPriority="71" w:unhideWhenUsed="0"/>
-    <w:lsdException w:name="Colorful List Accent 5" w:semiHidden="0" w:uiPriority="72" w:unhideWhenUsed="0"/>
-    <w:lsdException w:name="Colorful Grid Accent 5" w:semiHidden="0" w:uiPriority="73" w:unhideWhenUsed="0"/>
-    <w:lsdException w:name="Light Shading Accent 6" w:semiHidden="0" w:uiPriority="60" w:unhideWhenUsed="0"/>
-    <w:lsdException w:name="Light List Accent 6" w:semiHidden="0" w:uiPriority="61" w:unhideWhenUsed="0"/>
-    <w:lsdException w:name="Light Grid Accent 6" w:semiHidden="0" w:uiPriority="62" w:unhideWhenUsed="0"/>
-    <w:lsdException w:name="Medium Shading 1 Accent 6" w:semiHidden="0" w:uiPriority="63" w:unhideWhenUsed="0"/>
-    <w:lsdException w:name="Medium Shading 2 Accent 6" w:semiHidden="0" w:uiPriority="64" w:unhideWhenUsed="0"/>
-    <w:lsdException w:name="Medium List 1 Accent 6" w:semiHidden="0" w:uiPriority="65" w:unhideWhenUsed="0"/>
-    <w:lsdException w:name="Medium List 2 Accent 6" w:semiHidden="0" w:uiPriority="66" w:unhideWhenUsed="0"/>
-    <w:lsdException w:name="Medium Grid 1 Accent 6" w:semiHidden="0" w:uiPriority="67" w:unhideWhenUsed="0"/>
-    <w:lsdException w:name="Medium Grid 2 Accent 6" w:semiHidden="0" w:uiPriority="68" w:unhideWhenUsed="0"/>
-    <w:lsdException w:name="Medium Grid 3 Accent 6" w:semiHidden="0" w:uiPriority="69" w:unhideWhenUsed="0"/>
-    <w:lsdException w:name="Dark List Accent 6" w:semiHidden="0" w:uiPriority="70" w:unhideWhenUsed="0"/>
-    <w:lsdException w:name="Colorful Shading Accent 6" w:semiHidden="0" w:uiPriority="71" w:unhideWhenUsed="0"/>
-    <w:lsdException w:name="Colorful List Accent 6" w:semiHidden="0" w:uiPriority="72" w:unhideWhenUsed="0"/>
-    <w:lsdException w:name="Colorful Grid Accent 6" w:semiHidden="0" w:uiPriority="73" w:unhideWhenUsed="0"/>
-    <w:lsdException w:name="Subtle Emphasis" w:semiHidden="0" w:uiPriority="19" w:unhideWhenUsed="0" w:qFormat="1"/>
-    <w:lsdException w:name="Intense Emphasis" w:semiHidden="0" w:uiPriority="21" w:unhideWhenUsed="0" w:qFormat="1"/>
-    <w:lsdException w:name="Subtle Reference" w:semiHidden="0" w:uiPriority="31" w:unhideWhenUsed="0" w:qFormat="1"/>
-    <w:lsdException w:name="Intense Reference" w:semiHidden="0" w:uiPriority="32" w:unhideWhenUsed="0" w:qFormat="1"/>
-    <w:lsdException w:name="Book Title" w:semiHidden="0" w:uiPriority="33" w:unhideWhenUsed="0" w:qFormat="1"/>
-    <w:lsdException w:name="Bibliography" w:uiPriority="37"/>
-    <w:lsdException w:name="TOC Heading" w:uiPriority="39" w:qFormat="1"/>
+  <w:latentStyles w:defLockedState="0" w:defUIPriority="99" w:defSemiHidden="0" w:defUnhideWhenUsed="0" w:defQFormat="0" w:count="371">
+    <w:lsdException w:name="Normal" w:uiPriority="0" w:qFormat="1"/>
+    <w:lsdException w:name="heading 1" w:uiPriority="9" w:qFormat="1"/>
+    <w:lsdException w:name="heading 2" w:semiHidden="1" w:uiPriority="9" w:unhideWhenUsed="1" w:qFormat="1"/>
+    <w:lsdException w:name="heading 3" w:semiHidden="1" w:uiPriority="9" w:unhideWhenUsed="1" w:qFormat="1"/>
+    <w:lsdException w:name="heading 4" w:semiHidden="1" w:uiPriority="9" w:unhideWhenUsed="1" w:qFormat="1"/>
+    <w:lsdException w:name="heading 5" w:semiHidden="1" w:uiPriority="9" w:unhideWhenUsed="1" w:qFormat="1"/>
+    <w:lsdException w:name="heading 6" w:semiHidden="1" w:uiPriority="9" w:unhideWhenUsed="1" w:qFormat="1"/>
+    <w:lsdException w:name="heading 7" w:semiHidden="1" w:uiPriority="9" w:unhideWhenUsed="1" w:qFormat="1"/>
+    <w:lsdException w:name="heading 8" w:semiHidden="1" w:uiPriority="9" w:unhideWhenUsed="1" w:qFormat="1"/>
+    <w:lsdException w:name="heading 9" w:semiHidden="1" w:uiPriority="9" w:unhideWhenUsed="1" w:qFormat="1"/>
+    <w:lsdException w:name="index 1" w:semiHidden="1" w:unhideWhenUsed="1"/>
+    <w:lsdException w:name="index 2" w:semiHidden="1" w:unhideWhenUsed="1"/>
+    <w:lsdException w:name="index 3" w:semiHidden="1" w:unhideWhenUsed="1"/>
+    <w:lsdException w:name="index 4" w:semiHidden="1" w:unhideWhenUsed="1"/>
+    <w:lsdException w:name="index 5" w:semiHidden="1" w:unhideWhenUsed="1"/>
+    <w:lsdException w:name="index 6" w:semiHidden="1" w:unhideWhenUsed="1"/>
+    <w:lsdException w:name="index 7" w:semiHidden="1" w:unhideWhenUsed="1"/>
+    <w:lsdException w:name="index 8" w:semiHidden="1" w:unhideWhenUsed="1"/>
+    <w:lsdException w:name="index 9" w:semiHidden="1" w:unhideWhenUsed="1"/>
+    <w:lsdException w:name="toc 1" w:semiHidden="1" w:uiPriority="39" w:unhideWhenUsed="1"/>
+    <w:lsdException w:name="toc 2" w:semiHidden="1" w:uiPriority="39" w:unhideWhenUsed="1"/>
+    <w:lsdException w:name="toc 3" w:semiHidden="1" w:uiPriority="39" w:unhideWhenUsed="1"/>
+    <w:lsdException w:name="toc 4" w:semiHidden="1" w:uiPriority="39" w:unhideWhenUsed="1"/>
+    <w:lsdException w:name="toc 5" w:semiHidden="1" w:uiPriority="39" w:unhideWhenUsed="1"/>
+    <w:lsdException w:name="toc 6" w:semiHidden="1" w:uiPriority="39" w:unhideWhenUsed="1"/>
+    <w:lsdException w:name="toc 7" w:semiHidden="1" w:uiPriority="39" w:unhideWhenUsed="1"/>
+    <w:lsdException w:name="toc 8" w:semiHidden="1" w:uiPriority="39" w:unhideWhenUsed="1"/>
+    <w:lsdException w:name="toc 9" w:semiHidden="1" w:uiPriority="39" w:unhideWhenUsed="1"/>
+    <w:lsdException w:name="Normal Indent" w:semiHidden="1" w:unhideWhenUsed="1"/>
+    <w:lsdException w:name="footnote text" w:semiHidden="1" w:unhideWhenUsed="1"/>
+    <w:lsdException w:name="annotation text" w:semiHidden="1" w:unhideWhenUsed="1"/>
+    <w:lsdException w:name="header" w:semiHidden="1" w:unhideWhenUsed="1"/>
+    <w:lsdException w:name="footer" w:semiHidden="1" w:unhideWhenUsed="1"/>
+    <w:lsdException w:name="index heading" w:semiHidden="1" w:unhideWhenUsed="1"/>
+    <w:lsdException w:name="caption" w:semiHidden="1" w:uiPriority="35" w:unhideWhenUsed="1" w:qFormat="1"/>
+    <w:lsdException w:name="table of figures" w:semiHidden="1" w:unhideWhenUsed="1"/>
+    <w:lsdException w:name="envelope address" w:semiHidden="1" w:unhideWhenUsed="1"/>
+    <w:lsdException w:name="envelope return" w:semiHidden="1" w:unhideWhenUsed="1"/>
+    <w:lsdException w:name="footnote reference" w:semiHidden="1" w:unhideWhenUsed="1"/>
+    <w:lsdException w:name="annotation reference" w:semiHidden="1" w:unhideWhenUsed="1"/>
+    <w:lsdException w:name="line number" w:semiHidden="1" w:unhideWhenUsed="1"/>
+    <w:lsdException w:name="page number" w:semiHidden="1" w:unhideWhenUsed="1"/>
+    <w:lsdException w:name="endnote reference" w:semiHidden="1" w:unhideWhenUsed="1"/>
+    <w:lsdException w:name="endnote text" w:semiHidden="1" w:unhideWhenUsed="1"/>
+    <w:lsdException w:name="table of authorities" w:semiHidden="1" w:unhideWhenUsed="1"/>
+    <w:lsdException w:name="macro" w:semiHidden="1" w:unhideWhenUsed="1"/>
+    <w:lsdException w:name="toa heading" w:semiHidden="1" w:unhideWhenUsed="1"/>
+    <w:lsdException w:name="List" w:semiHidden="1" w:unhideWhenUsed="1"/>
+    <w:lsdException w:name="List Bullet" w:semiHidden="1" w:unhideWhenUsed="1"/>
+    <w:lsdException w:name="List Number" w:semiHidden="1" w:unhideWhenUsed="1"/>
+    <w:lsdException w:name="List 2" w:semiHidden="1" w:unhideWhenUsed="1"/>
+    <w:lsdException w:name="List 3" w:semiHidden="1" w:unhideWhenUsed="1"/>
+    <w:lsdException w:name="List 4" w:semiHidden="1" w:unhideWhenUsed="1"/>
+    <w:lsdException w:name="List 5" w:semiHidden="1" w:unhideWhenUsed="1"/>
+    <w:lsdException w:name="List Bullet 2" w:semiHidden="1" w:unhideWhenUsed="1"/>
+    <w:lsdException w:name="List Bullet 3" w:semiHidden="1" w:unhideWhenUsed="1"/>
+    <w:lsdException w:name="List Bullet 4" w:semiHidden="1" w:unhideWhenUsed="1"/>
+    <w:lsdException w:name="List Bullet 5" w:semiHidden="1" w:unhideWhenUsed="1"/>
+    <w:lsdException w:name="List Number 2" w:semiHidden="1" w:unhideWhenUsed="1"/>
+    <w:lsdException w:name="List Number 3" w:semiHidden="1" w:unhideWhenUsed="1"/>
+    <w:lsdException w:name="List Number 4" w:semiHidden="1" w:unhideWhenUsed="1"/>
+    <w:lsdException w:name="List Number 5" w:semiHidden="1" w:unhideWhenUsed="1"/>
+    <w:lsdException w:name="Title" w:uiPriority="10" w:qFormat="1"/>
+    <w:lsdException w:name="Closing" w:semiHidden="1" w:unhideWhenUsed="1"/>
+    <w:lsdException w:name="Signature" w:semiHidden="1" w:unhideWhenUsed="1"/>
+    <w:lsdException w:name="Default Paragraph Font" w:semiHidden="1" w:uiPriority="1" w:unhideWhenUsed="1"/>
+    <w:lsdException w:name="Body Text" w:semiHidden="1" w:unhideWhenUsed="1"/>
+    <w:lsdException w:name="Body Text Indent" w:semiHidden="1" w:unhideWhenUsed="1"/>
+    <w:lsdException w:name="List Continue" w:semiHidden="1" w:unhideWhenUsed="1"/>
+    <w:lsdException w:name="List Continue 2" w:semiHidden="1" w:unhideWhenUsed="1"/>
+    <w:lsdException w:name="List Continue 3" w:semiHidden="1" w:unhideWhenUsed="1"/>
+    <w:lsdException w:name="List Continue 4" w:semiHidden="1" w:unhideWhenUsed="1"/>
+    <w:lsdException w:name="List Continue 5" w:semiHidden="1" w:unhideWhenUsed="1"/>
+    <w:lsdException w:name="Message Header" w:semiHidden="1" w:unhideWhenUsed="1"/>
+    <w:lsdException w:name="Subtitle" w:uiPriority="11" w:qFormat="1"/>
+    <w:lsdException w:name="Salutation" w:semiHidden="1" w:unhideWhenUsed="1"/>
+    <w:lsdException w:name="Date" w:semiHidden="1" w:unhideWhenUsed="1"/>
+    <w:lsdException w:name="Body Text First Indent" w:semiHidden="1" w:unhideWhenUsed="1"/>
+    <w:lsdException w:name="Body Text First Indent 2" w:semiHidden="1" w:unhideWhenUsed="1"/>
+    <w:lsdException w:name="Note Heading" w:semiHidden="1" w:unhideWhenUsed="1"/>
+    <w:lsdException w:name="Body Text 2" w:semiHidden="1" w:unhideWhenUsed="1"/>
+    <w:lsdException w:name="Body Text 3" w:semiHidden="1" w:unhideWhenUsed="1"/>
+    <w:lsdException w:name="Body Text Indent 2" w:semiHidden="1" w:unhideWhenUsed="1"/>
+    <w:lsdException w:name="Body Text Indent 3" w:semiHidden="1" w:unhideWhenUsed="1"/>
+    <w:lsdException w:name="Block Text" w:semiHidden="1" w:unhideWhenUsed="1"/>
+    <w:lsdException w:name="Hyperlink" w:semiHidden="1" w:unhideWhenUsed="1"/>
+    <w:lsdException w:name="FollowedHyperlink" w:semiHidden="1" w:unhideWhenUsed="1"/>
+    <w:lsdException w:name="Strong" w:uiPriority="22" w:qFormat="1"/>
+    <w:lsdException w:name="Emphasis" w:uiPriority="20" w:qFormat="1"/>
+    <w:lsdException w:name="Document Map" w:semiHidden="1" w:unhideWhenUsed="1"/>
+    <w:lsdException w:name="Plain Text" w:semiHidden="1" w:unhideWhenUsed="1"/>
+    <w:lsdException w:name="E-mail Signature" w:semiHidden="1" w:unhideWhenUsed="1"/>
+    <w:lsdException w:name="HTML Top of Form" w:semiHidden="1" w:unhideWhenUsed="1"/>
+    <w:lsdException w:name="HTML Bottom of Form" w:semiHidden="1" w:unhideWhenUsed="1"/>
+    <w:lsdException w:name="Normal (Web)" w:semiHidden="1" w:unhideWhenUsed="1"/>
+    <w:lsdException w:name="HTML Acronym" w:semiHidden="1" w:unhideWhenUsed="1"/>
+    <w:lsdException w:name="HTML Address" w:semiHidden="1" w:unhideWhenUsed="1"/>
+    <w:lsdException w:name="HTML Cite" w:semiHidden="1" w:unhideWhenUsed="1"/>
+    <w:lsdException w:name="HTML Code" w:semiHidden="1" w:unhideWhenUsed="1"/>
+    <w:lsdException w:name="HTML Definition" w:semiHidden="1" w:unhideWhenUsed="1"/>
+    <w:lsdException w:name="HTML Keyboard" w:semiHidden="1" w:unhideWhenUsed="1"/>
+    <w:lsdException w:name="HTML Preformatted" w:semiHidden="1" w:unhideWhenUsed="1"/>
+    <w:lsdException w:name="HTML Sample" w:semiHidden="1" w:unhideWhenUsed="1"/>
+    <w:lsdException w:name="HTML Typewriter" w:semiHidden="1" w:unhideWhenUsed="1"/>
+    <w:lsdException w:name="HTML Variable" w:semiHidden="1" w:unhideWhenUsed="1"/>
+    <w:lsdException w:name="Normal Table" w:semiHidden="1" w:unhideWhenUsed="1"/>
+    <w:lsdException w:name="annotation subject" w:semiHidden="1" w:unhideWhenUsed="1"/>
+    <w:lsdException w:name="No List" w:semiHidden="1" w:unhideWhenUsed="1"/>
+    <w:lsdException w:name="Outline List 1" w:semiHidden="1" w:unhideWhenUsed="1"/>
+    <w:lsdException w:name="Outline List 2" w:semiHidden="1" w:unhideWhenUsed="1"/>
+    <w:lsdException w:name="Outline List 3" w:semiHidden="1" w:unhideWhenUsed="1"/>
+    <w:lsdException w:name="Table Simple 1" w:semiHidden="1" w:unhideWhenUsed="1"/>
+    <w:lsdException w:name="Table Simple 2" w:semiHidden="1" w:unhideWhenUsed="1"/>
+    <w:lsdException w:name="Table Simple 3" w:semiHidden="1" w:unhideWhenUsed="1"/>
+    <w:lsdException w:name="Table Classic 1" w:semiHidden="1" w:unhideWhenUsed="1"/>
+    <w:lsdException w:name="Table Classic 2" w:semiHidden="1" w:unhideWhenUsed="1"/>
+    <w:lsdException w:name="Table Classic 3" w:semiHidden="1" w:unhideWhenUsed="1"/>
+    <w:lsdException w:name="Table Classic 4" w:semiHidden="1" w:unhideWhenUsed="1"/>
+    <w:lsdException w:name="Table Colorful 1" w:semiHidden="1" w:unhideWhenUsed="1"/>
+    <w:lsdException w:name="Table Colorful 2" w:semiHidden="1" w:unhideWhenUsed="1"/>
+    <w:lsdException w:name="Table Colorful 3" w:semiHidden="1" w:unhideWhenUsed="1"/>
+    <w:lsdException w:name="Table Columns 1" w:semiHidden="1" w:unhideWhenUsed="1"/>
+    <w:lsdException w:name="Table Columns 2" w:semiHidden="1" w:unhideWhenUsed="1"/>
+    <w:lsdException w:name="Table Columns 3" w:semiHidden="1" w:unhideWhenUsed="1"/>
+    <w:lsdException w:name="Table Columns 4" w:semiHidden="1" w:unhideWhenUsed="1"/>
+    <w:lsdException w:name="Table Columns 5" w:semiHidden="1" w:unhideWhenUsed="1"/>
+    <w:lsdException w:name="Table Grid 1" w:semiHidden="1" w:unhideWhenUsed="1"/>
+    <w:lsdException w:name="Table Grid 2" w:semiHidden="1" w:unhideWhenUsed="1"/>
+    <w:lsdException w:name="Table Grid 3" w:semiHidden="1" w:unhideWhenUsed="1"/>
+    <w:lsdException w:name="Table Grid 4" w:semiHidden="1" w:unhideWhenUsed="1"/>
+    <w:lsdException w:name="Table Grid 5" w:semiHidden="1" w:unhideWhenUsed="1"/>
+    <w:lsdException w:name="Table Grid 6" w:semiHidden="1" w:unhideWhenUsed="1"/>
+    <w:lsdException w:name="Table Grid 7" w:semiHidden="1" w:unhideWhenUsed="1"/>
+    <w:lsdException w:name="Table Grid 8" w:semiHidden="1" w:unhideWhenUsed="1"/>
+    <w:lsdException w:name="Table List 1" w:semiHidden="1" w:unhideWhenUsed="1"/>
+    <w:lsdException w:name="Table List 2" w:semiHidden="1" w:unhideWhenUsed="1"/>
+    <w:lsdException w:name="Table List 3" w:semiHidden="1" w:unhideWhenUsed="1"/>
+    <w:lsdException w:name="Table List 4" w:semiHidden="1" w:unhideWhenUsed="1"/>
+    <w:lsdException w:name="Table List 5" w:semiHidden="1" w:unhideWhenUsed="1"/>
+    <w:lsdException w:name="Table List 6" w:semiHidden="1" w:unhideWhenUsed="1"/>
+    <w:lsdException w:name="Table List 7" w:semiHidden="1" w:unhideWhenUsed="1"/>
+    <w:lsdException w:name="Table List 8" w:semiHidden="1" w:unhideWhenUsed="1"/>
+    <w:lsdException w:name="Table 3D effects 1" w:semiHidden="1" w:unhideWhenUsed="1"/>
+    <w:lsdException w:name="Table 3D effects 2" w:semiHidden="1" w:unhideWhenUsed="1"/>
+    <w:lsdException w:name="Table 3D effects 3" w:semiHidden="1" w:unhideWhenUsed="1"/>
+    <w:lsdException w:name="Table Contemporary" w:semiHidden="1" w:unhideWhenUsed="1"/>
+    <w:lsdException w:name="Table Elegant" w:semiHidden="1" w:unhideWhenUsed="1"/>
+    <w:lsdException w:name="Table Professional" w:semiHidden="1" w:unhideWhenUsed="1"/>
+    <w:lsdException w:name="Table Subtle 1" w:semiHidden="1" w:unhideWhenUsed="1"/>
+    <w:lsdException w:name="Table Subtle 2" w:semiHidden="1" w:unhideWhenUsed="1"/>
+    <w:lsdException w:name="Table Web 1" w:semiHidden="1" w:unhideWhenUsed="1"/>
+    <w:lsdException w:name="Table Web 2" w:semiHidden="1" w:unhideWhenUsed="1"/>
+    <w:lsdException w:name="Table Web 3" w:semiHidden="1" w:unhideWhenUsed="1"/>
+    <w:lsdException w:name="Balloon Text" w:semiHidden="1" w:unhideWhenUsed="1"/>
+    <w:lsdException w:name="Table Grid" w:uiPriority="39"/>
+    <w:lsdException w:name="Table Theme" w:semiHidden="1" w:unhideWhenUsed="1"/>
+    <w:lsdException w:name="Placeholder Text" w:semiHidden="1"/>
+    <w:lsdException w:name="No Spacing" w:uiPriority="1" w:qFormat="1"/>
+    <w:lsdException w:name="Light Shading" w:uiPriority="60"/>
+    <w:lsdException w:name="Light List" w:uiPriority="61"/>
+    <w:lsdException w:name="Light Grid" w:uiPriority="62"/>
+    <w:lsdException w:name="Medium Shading 1" w:uiPriority="63"/>
+    <w:lsdException w:name="Medium Shading 2" w:uiPriority="64"/>
+    <w:lsdException w:name="Medium List 1" w:uiPriority="65"/>
+    <w:lsdException w:name="Medium List 2" w:uiPriority="66"/>
+    <w:lsdException w:name="Medium Grid 1" w:uiPriority="67"/>
+    <w:lsdException w:name="Medium Grid 2" w:uiPriority="68"/>
+    <w:lsdException w:name="Medium Grid 3" w:uiPriority="69"/>
+    <w:lsdException w:name="Dark List" w:uiPriority="70"/>
+    <w:lsdException w:name="Colorful Shading" w:uiPriority="71"/>
+    <w:lsdException w:name="Colorful List" w:uiPriority="72"/>
+    <w:lsdException w:name="Colorful Grid" w:uiPriority="73"/>
+    <w:lsdException w:name="Light Shading Accent 1" w:uiPriority="60"/>
+    <w:lsdException w:name="Light List Accent 1" w:uiPriority="61"/>
+    <w:lsdException w:name="Light Grid Accent 1" w:uiPriority="62"/>
+    <w:lsdException w:name="Medium Shading 1 Accent 1" w:uiPriority="63"/>
+    <w:lsdException w:name="Medium Shading 2 Accent 1" w:uiPriority="64"/>
+    <w:lsdException w:name="Medium List 1 Accent 1" w:uiPriority="65"/>
+    <w:lsdException w:name="Revision" w:semiHidden="1"/>
+    <w:lsdException w:name="List Paragraph" w:uiPriority="34" w:qFormat="1"/>
+    <w:lsdException w:name="Quote" w:uiPriority="29" w:qFormat="1"/>
+    <w:lsdException w:name="Intense Quote" w:uiPriority="30" w:qFormat="1"/>
+    <w:lsdException w:name="Medium List 2 Accent 1" w:uiPriority="66"/>
+    <w:lsdException w:name="Medium Grid 1 Accent 1" w:uiPriority="67"/>
+    <w:lsdException w:name="Medium Grid 2 Accent 1" w:uiPriority="68"/>
+    <w:lsdException w:name="Medium Grid 3 Accent 1" w:uiPriority="69"/>
+    <w:lsdException w:name="Dark List Accent 1" w:uiPriority="70"/>
+    <w:lsdException w:name="Colorful Shading Accent 1" w:uiPriority="71"/>
+    <w:lsdException w:name="Colorful List Accent 1" w:uiPriority="72"/>
+    <w:lsdException w:name="Colorful Grid Accent 1" w:uiPriority="73"/>
+    <w:lsdException w:name="Light Shading Accent 2" w:uiPriority="60"/>
+    <w:lsdException w:name="Light List Accent 2" w:uiPriority="61"/>
+    <w:lsdException w:name="Light Grid Accent 2" w:uiPriority="62"/>
+    <w:lsdException w:name="Medium Shading 1 Accent 2" w:uiPriority="63"/>
+    <w:lsdException w:name="Medium Shading 2 Accent 2" w:uiPriority="64"/>
+    <w:lsdException w:name="Medium List 1 Accent 2" w:uiPriority="65"/>
+    <w:lsdException w:name="Medium List 2 Accent 2" w:uiPriority="66"/>
+    <w:lsdException w:name="Medium Grid 1 Accent 2" w:uiPriority="67"/>
+    <w:lsdException w:name="Medium Grid 2 Accent 2" w:uiPriority="68"/>
+    <w:lsdException w:name="Medium Grid 3 Accent 2" w:uiPriority="69"/>
+    <w:lsdException w:name="Dark List Accent 2" w:uiPriority="70"/>
+    <w:lsdException w:name="Colorful Shading Accent 2" w:uiPriority="71"/>
+    <w:lsdException w:name="Colorful List Accent 2" w:uiPriority="72"/>
+    <w:lsdException w:name="Colorful Grid Accent 2" w:uiPriority="73"/>
+    <w:lsdException w:name="Light Shading Accent 3" w:uiPriority="60"/>
+    <w:lsdException w:name="Light List Accent 3" w:uiPriority="61"/>
+    <w:lsdException w:name="Light Grid Accent 3" w:uiPriority="62"/>
+    <w:lsdException w:name="Medium Shading 1 Accent 3" w:uiPriority="63"/>
+    <w:lsdException w:name="Medium Shading 2 Accent 3" w:uiPriority="64"/>
+    <w:lsdException w:name="Medium List 1 Accent 3" w:uiPriority="65"/>
+    <w:lsdException w:name="Medium List 2 Accent 3" w:uiPriority="66"/>
+    <w:lsdException w:name="Medium Grid 1 Accent 3" w:uiPriority="67"/>
+    <w:lsdException w:name="Medium Grid 2 Accent 3" w:uiPriority="68"/>
+    <w:lsdException w:name="Medium Grid 3 Accent 3" w:uiPriority="69"/>
+    <w:lsdException w:name="Dark List Accent 3" w:uiPriority="70"/>
+    <w:lsdException w:name="Colorful Shading Accent 3" w:uiPriority="71"/>
+    <w:lsdException w:name="Colorful List Accent 3" w:uiPriority="72"/>
+    <w:lsdException w:name="Colorful Grid Accent 3" w:uiPriority="73"/>
+    <w:lsdException w:name="Light Shading Accent 4" w:uiPriority="60"/>
+    <w:lsdException w:name="Light List Accent 4" w:uiPriority="61"/>
+    <w:lsdException w:name="Light Grid Accent 4" w:uiPriority="62"/>
+    <w:lsdException w:name="Medium Shading 1 Accent 4" w:uiPriority="63"/>
+    <w:lsdException w:name="Medium Shading 2 Accent 4" w:uiPriority="64"/>
+    <w:lsdException w:name="Medium List 1 Accent 4" w:uiPriority="65"/>
+    <w:lsdException w:name="Medium List 2 Accent 4" w:uiPriority="66"/>
+    <w:lsdException w:name="Medium Grid 1 Accent 4" w:uiPriority="67"/>
+    <w:lsdException w:name="Medium Grid 2 Accent 4" w:uiPriority="68"/>
+    <w:lsdException w:name="Medium Grid 3 Accent 4" w:uiPriority="69"/>
+    <w:lsdException w:name="Dark List Accent 4" w:uiPriority="70"/>
+    <w:lsdException w:name="Colorful Shading Accent 4" w:uiPriority="71"/>
+    <w:lsdException w:name="Colorful List Accent 4" w:uiPriority="72"/>
+    <w:lsdException w:name="Colorful Grid Accent 4" w:uiPriority="73"/>
+    <w:lsdException w:name="Light Shading Accent 5" w:uiPriority="60"/>
+    <w:lsdException w:name="Light List Accent 5" w:uiPriority="61"/>
+    <w:lsdException w:name="Light Grid Accent 5" w:uiPriority="62"/>
+    <w:lsdException w:name="Medium Shading 1 Accent 5" w:uiPriority="63"/>
+    <w:lsdException w:name="Medium Shading 2 Accent 5" w:uiPriority="64"/>
+    <w:lsdException w:name="Medium List 1 Accent 5" w:uiPriority="65"/>
+    <w:lsdException w:name="Medium List 2 Accent 5" w:uiPriority="66"/>
+    <w:lsdException w:name="Medium Grid 1 Accent 5" w:uiPriority="67"/>
+    <w:lsdException w:name="Medium Grid 2 Accent 5" w:uiPriority="68"/>
+    <w:lsdException w:name="Medium Grid 3 Accent 5" w:uiPriority="69"/>
+    <w:lsdException w:name="Dark List Accent 5" w:uiPriority="70"/>
+    <w:lsdException w:name="Colorful Shading Accent 5" w:uiPriority="71"/>
+    <w:lsdException w:name="Colorful List Accent 5" w:uiPriority="72"/>
+    <w:lsdException w:name="Colorful Grid Accent 5" w:uiPriority="73"/>
+    <w:lsdException w:name="Light Shading Accent 6" w:uiPriority="60"/>
+    <w:lsdException w:name="Light List Accent 6" w:uiPriority="61"/>
+    <w:lsdException w:name="Light Grid Accent 6" w:uiPriority="62"/>
+    <w:lsdException w:name="Medium Shading 1 Accent 6" w:uiPriority="63"/>
+    <w:lsdException w:name="Medium Shading 2 Accent 6" w:uiPriority="64"/>
+    <w:lsdException w:name="Medium List 1 Accent 6" w:uiPriority="65"/>
+    <w:lsdException w:name="Medium List 2 Accent 6" w:uiPriority="66"/>
+    <w:lsdException w:name="Medium Grid 1 Accent 6" w:uiPriority="67"/>
+    <w:lsdException w:name="Medium Grid 2 Accent 6" w:uiPriority="68"/>
+    <w:lsdException w:name="Medium Grid 3 Accent 6" w:uiPriority="69"/>
+    <w:lsdException w:name="Dark List Accent 6" w:uiPriority="70"/>
+    <w:lsdException w:name="Colorful Shading Accent 6" w:uiPriority="71"/>
+    <w:lsdException w:name="Colorful List Accent 6" w:uiPriority="72"/>
+    <w:lsdException w:name="Colorful Grid Accent 6" w:uiPriority="73"/>
+    <w:lsdException w:name="Subtle Emphasis" w:uiPriority="19" w:qFormat="1"/>
+    <w:lsdException w:name="Intense Emphasis" w:uiPriority="21" w:qFormat="1"/>
+    <w:lsdException w:name="Subtle Reference" w:uiPriority="31" w:qFormat="1"/>
+    <w:lsdException w:name="Intense Reference" w:uiPriority="32" w:qFormat="1"/>
+    <w:lsdException w:name="Book Title" w:uiPriority="33" w:qFormat="1"/>
+    <w:lsdException w:name="Bibliography" w:semiHidden="1" w:uiPriority="37" w:unhideWhenUsed="1"/>
+    <w:lsdException w:name="TOC Heading" w:semiHidden="1" w:uiPriority="39" w:unhideWhenUsed="1" w:qFormat="1"/>
+    <w:lsdException w:name="Plain Table 1" w:uiPriority="41"/>
+    <w:lsdException w:name="Plain Table 2" w:uiPriority="42"/>
+    <w:lsdException w:name="Plain Table 3" w:uiPriority="43"/>
+    <w:lsdException w:name="Plain Table 4" w:uiPriority="44"/>
+    <w:lsdException w:name="Plain Table 5" w:uiPriority="45"/>
+    <w:lsdException w:name="Grid Table Light" w:uiPriority="40"/>
+    <w:lsdException w:name="Grid Table 1 Light" w:uiPriority="46"/>
+    <w:lsdException w:name="Grid Table 2" w:uiPriority="47"/>
+    <w:lsdException w:name="Grid Table 3" w:uiPriority="48"/>
+    <w:lsdException w:name="Grid Table 4" w:uiPriority="49"/>
+    <w:lsdException w:name="Grid Table 5 Dark" w:uiPriority="50"/>
+    <w:lsdException w:name="Grid Table 6 Colorful" w:uiPriority="51"/>
+    <w:lsdException w:name="Grid Table 7 Colorful" w:uiPriority="52"/>
+    <w:lsdException w:name="Grid Table 1 Light Accent 1" w:uiPriority="46"/>
+    <w:lsdException w:name="Grid Table 2 Accent 1" w:uiPriority="47"/>
+    <w:lsdException w:name="Grid Table 3 Accent 1" w:uiPriority="48"/>
+    <w:lsdException w:name="Grid Table 4 Accent 1" w:uiPriority="49"/>
+    <w:lsdException w:name="Grid Table 5 Dark Accent 1" w:uiPriority="50"/>
+    <w:lsdException w:name="Grid Table 6 Colorful Accent 1" w:uiPriority="51"/>
+    <w:lsdException w:name="Grid Table 7 Colorful Accent 1" w:uiPriority="52"/>
+    <w:lsdException w:name="Grid Table 1 Light Accent 2" w:uiPriority="46"/>
+    <w:lsdException w:name="Grid Table 2 Accent 2" w:uiPriority="47"/>
+    <w:lsdException w:name="Grid Table 3 Accent 2" w:uiPriority="48"/>
+    <w:lsdException w:name="Grid Table 4 Accent 2" w:uiPriority="49"/>
+    <w:lsdException w:name="Grid Table 5 Dark Accent 2" w:uiPriority="50"/>
+    <w:lsdException w:name="Grid Table 6 Colorful Accent 2" w:uiPriority="51"/>
+    <w:lsdException w:name="Grid Table 7 Colorful Accent 2" w:uiPriority="52"/>
+    <w:lsdException w:name="Grid Table 1 Light Accent 3" w:uiPriority="46"/>
+    <w:lsdException w:name="Grid Table 2 Accent 3" w:uiPriority="47"/>
+    <w:lsdException w:name="Grid Table 3 Accent 3" w:uiPriority="48"/>
+    <w:lsdException w:name="Grid Table 4 Accent 3" w:uiPriority="49"/>
+    <w:lsdException w:name="Grid Table 5 Dark Accent 3" w:uiPriority="50"/>
+    <w:lsdException w:name="Grid Table 6 Colorful Accent 3" w:uiPriority="51"/>
+    <w:lsdException w:name="Grid Table 7 Colorful Accent 3" w:uiPriority="52"/>
+    <w:lsdException w:name="Grid Table 1 Light Accent 4" w:uiPriority="46"/>
+    <w:lsdException w:name="Grid Table 2 Accent 4" w:uiPriority="47"/>
+    <w:lsdException w:name="Grid Table 3 Accent 4" w:uiPriority="48"/>
+    <w:lsdException w:name="Grid Table 4 Accent 4" w:uiPriority="49"/>
+    <w:lsdException w:name="Grid Table 5 Dark Accent 4" w:uiPriority="50"/>
+    <w:lsdException w:name="Grid Table 6 Colorful Accent 4" w:uiPriority="51"/>
+    <w:lsdException w:name="Grid Table 7 Colorful Accent 4" w:uiPriority="52"/>
+    <w:lsdException w:name="Grid Table 1 Light Accent 5" w:uiPriority="46"/>
+    <w:lsdException w:name="Grid Table 2 Accent 5" w:uiPriority="47"/>
+    <w:lsdException w:name="Grid Table 3 Accent 5" w:uiPriority="48"/>
+    <w:lsdException w:name="Grid Table 4 Accent 5" w:uiPriority="49"/>
+    <w:lsdException w:name="Grid Table 5 Dark Accent 5" w:uiPriority="50"/>
+    <w:lsdException w:name="Grid Table 6 Colorful Accent 5" w:uiPriority="51"/>
+    <w:lsdException w:name="Grid Table 7 Colorful Accent 5" w:uiPriority="52"/>
+    <w:lsdException w:name="Grid Table 1 Light Accent 6" w:uiPriority="46"/>
+    <w:lsdException w:name="Grid Table 2 Accent 6" w:uiPriority="47"/>
+    <w:lsdException w:name="Grid Table 3 Accent 6" w:uiPriority="48"/>
+    <w:lsdException w:name="Grid Table 4 Accent 6" w:uiPriority="49"/>
+    <w:lsdException w:name="Grid Table 5 Dark Accent 6" w:uiPriority="50"/>
+    <w:lsdException w:name="Grid Table 6 Colorful Accent 6" w:uiPriority="51"/>
+    <w:lsdException w:name="Grid Table 7 Colorful Accent 6" w:uiPriority="52"/>
+    <w:lsdException w:name="List Table 1 Light" w:uiPriority="46"/>
+    <w:lsdException w:name="List Table 2" w:uiPriority="47"/>
+    <w:lsdException w:name="List Table 3" w:uiPriority="48"/>
+    <w:lsdException w:name="List Table 4" w:uiPriority="49"/>
+    <w:lsdException w:name="List Table 5 Dark" w:uiPriority="50"/>
+    <w:lsdException w:name="List Table 6 Colorful" w:uiPriority="51"/>
+    <w:lsdException w:name="List Table 7 Colorful" w:uiPriority="52"/>
+    <w:lsdException w:name="List Table 1 Light Accent 1" w:uiPriority="46"/>
+    <w:lsdException w:name="List Table 2 Accent 1" w:uiPriority="47"/>
+    <w:lsdException w:name="List Table 3 Accent 1" w:uiPriority="48"/>
+    <w:lsdException w:name="List Table 4 Accent 1" w:uiPriority="49"/>
+    <w:lsdException w:name="List Table 5 Dark Accent 1" w:uiPriority="50"/>
+    <w:lsdException w:name="List Table 6 Colorful Accent 1" w:uiPriority="51"/>
+    <w:lsdException w:name="List Table 7 Colorful Accent 1" w:uiPriority="52"/>
+    <w:lsdException w:name="List Table 1 Light Accent 2" w:uiPriority="46"/>
+    <w:lsdException w:name="List Table 2 Accent 2" w:uiPriority="47"/>
+    <w:lsdException w:name="List Table 3 Accent 2" w:uiPriority="48"/>
+    <w:lsdException w:name="List Table 4 Accent 2" w:uiPriority="49"/>
+    <w:lsdException w:name="List Table 5 Dark Accent 2" w:uiPriority="50"/>
+    <w:lsdException w:name="List Table 6 Colorful Accent 2" w:uiPriority="51"/>
+    <w:lsdException w:name="List Table 7 Colorful Accent 2" w:uiPriority="52"/>
+    <w:lsdException w:name="List Table 1 Light Accent 3" w:uiPriority="46"/>
+    <w:lsdException w:name="List Table 2 Accent 3" w:uiPriority="47"/>
+    <w:lsdException w:name="List Table 3 Accent 3" w:uiPriority="48"/>
+    <w:lsdException w:name="List Table 4 Accent 3" w:uiPriority="49"/>
+    <w:lsdException w:name="List Table 5 Dark Accent 3" w:uiPriority="50"/>
+    <w:lsdException w:name="List Table 6 Colorful Accent 3" w:uiPriority="51"/>
+    <w:lsdException w:name="List Table 7 Colorful Accent 3" w:uiPriority="52"/>
+    <w:lsdException w:name="List Table 1 Light Accent 4" w:uiPriority="46"/>
+    <w:lsdException w:name="List Table 2 Accent 4" w:uiPriority="47"/>
+    <w:lsdException w:name="List Table 3 Accent 4" w:uiPriority="48"/>
+    <w:lsdException w:name="List Table 4 Accent 4" w:uiPriority="49"/>
+    <w:lsdException w:name="List Table 5 Dark Accent 4" w:uiPriority="50"/>
+    <w:lsdException w:name="List Table 6 Colorful Accent 4" w:uiPriority="51"/>
+    <w:lsdException w:name="List Table 7 Colorful Accent 4" w:uiPriority="52"/>
+    <w:lsdException w:name="List Table 1 Light Accent 5" w:uiPriority="46"/>
+    <w:lsdException w:name="List Table 2 Accent 5" w:uiPriority="47"/>
+    <w:lsdException w:name="List Table 3 Accent 5" w:uiPriority="48"/>
+    <w:lsdException w:name="List Table 4 Accent 5" w:uiPriority="49"/>
+    <w:lsdException w:name="List Table 5 Dark Accent 5" w:uiPriority="50"/>
+    <w:lsdException w:name="List Table 6 Colorful Accent 5" w:uiPriority="51"/>
+    <w:lsdException w:name="List Table 7 Colorful Accent 5" w:uiPriority="52"/>
+    <w:lsdException w:name="List Table 1 Light Accent 6" w:uiPriority="46"/>
+    <w:lsdException w:name="List Table 2 Accent 6" w:uiPriority="47"/>
+    <w:lsdException w:name="List Table 3 Accent 6" w:uiPriority="48"/>
+    <w:lsdException w:name="List Table 4 Accent 6" w:uiPriority="49"/>
+    <w:lsdException w:name="List Table 5 Dark Accent 6" w:uiPriority="50"/>
+    <w:lsdException w:name="List Table 6 Colorful Accent 6" w:uiPriority="51"/>
+    <w:lsdException w:name="List Table 7 Colorful Accent 6" w:uiPriority="52"/>
   </w:latentStyles>
   <w:style w:type="paragraph" w:default="1" w:styleId="Normal">
     <w:name w:val="Normal"/>
@@ -5536,7 +5174,6 @@
     <w:uiPriority w:val="99"/>
     <w:semiHidden/>
     <w:unhideWhenUsed/>
-    <w:qFormat/>
     <w:tblPr>
       <w:tblInd w:w="0" w:type="dxa"/>
       <w:tblCellMar>
@@ -5562,7 +5199,6 @@
       <w:spacing w:after="0" w:line="240" w:lineRule="auto"/>
     </w:pPr>
     <w:tblPr>
-      <w:tblInd w:w="0" w:type="dxa"/>
       <w:tblBorders>
         <w:top w:val="single" w:sz="4" w:space="0" w:color="000000" w:themeColor="text1"/>
         <w:left w:val="single" w:sz="4" w:space="0" w:color="000000" w:themeColor="text1"/>
@@ -5571,12 +5207,6 @@
         <w:insideH w:val="single" w:sz="4" w:space="0" w:color="000000" w:themeColor="text1"/>
         <w:insideV w:val="single" w:sz="4" w:space="0" w:color="000000" w:themeColor="text1"/>
       </w:tblBorders>
-      <w:tblCellMar>
-        <w:top w:w="0" w:type="dxa"/>
-        <w:left w:w="108" w:type="dxa"/>
-        <w:bottom w:w="0" w:type="dxa"/>
-        <w:right w:w="108" w:type="dxa"/>
-      </w:tblCellMar>
     </w:tblPr>
   </w:style>
 </w:styles>
@@ -5837,7 +5467,7 @@
   <a:extraClrSchemeLst/>
   <a:extLst>
     <a:ext uri="{05A4C25C-085E-4340-85A3-A5531E510DB2}">
-      <thm15:themeFamily xmlns:thm15="http://schemas.microsoft.com/office/thememl/2012/main" xmlns="" name="Office Theme" id="{62F939B6-93AF-4DB8-9C6B-D6C7DFDC589F}" vid="{4A3C46E8-61CC-4603-A589-7422A47A8E4A}"/>
+      <thm15:themeFamily xmlns:thm15="http://schemas.microsoft.com/office/thememl/2012/main" name="Office Theme" id="{62F939B6-93AF-4DB8-9C6B-D6C7DFDC589F}" vid="{4A3C46E8-61CC-4603-A589-7422A47A8E4A}"/>
     </a:ext>
   </a:extLst>
 </a:theme>
@@ -5848,7 +5478,7 @@
 </file>
 
 <file path=customXml/itemProps1.xml><?xml version="1.0" encoding="utf-8"?>
-<ds:datastoreItem xmlns:ds="http://schemas.openxmlformats.org/officeDocument/2006/customXml" ds:itemID="{DCB5E5F7-60D4-4D9E-828D-987E4B80F034}">
+<ds:datastoreItem xmlns:ds="http://schemas.openxmlformats.org/officeDocument/2006/customXml" ds:itemID="{D0D41A64-0CBA-4397-B7D3-FB536FCD4725}">
   <ds:schemaRefs>
     <ds:schemaRef ds:uri="http://schemas.openxmlformats.org/officeDocument/2006/bibliography"/>
   </ds:schemaRefs>

</xml_diff>